<commit_message>
Feat: Update Readme, Update Report
</commit_message>
<xml_diff>
--- a/Report.docx
+++ b/Report.docx
@@ -9,41 +9,123 @@
       <w:r>
         <w:t>Definition</w:t>
       </w:r>
+    </w:p>
+    <w:p>
+      <w:pPr>
+        <w:pStyle w:val="Heading2"/>
+      </w:pPr>
+      <w:r>
+        <w:t>Project Overview</w:t>
+      </w:r>
+    </w:p>
+    <w:p>
+      <w:r>
+        <w:t>In the digital world</w:t>
+      </w:r>
+      <w:r>
+        <w:t>,</w:t>
+      </w:r>
+      <w:r>
+        <w:t xml:space="preserve"> we have become accustomed to sharing our sentiments across mediums such as Facebook, Instagram, and Twitter, to anyone that is listening. It</w:t>
+      </w:r>
+      <w:r>
+        <w:t xml:space="preserve">’s a mass expressing of the pain, hope, joy, and love that can both inspire change or commence destruction.  As humans we crave the information, we are pack animals by nature and both consciously and unconsciously alter our decision based on the mood of the herd. As a result, social media has become a very powerful marketing tool, </w:t>
+      </w:r>
+      <w:r>
+        <w:t xml:space="preserve">businesses bombard the platforms with advertisements with the hopes of their own finical gain. The goal of this project is to remove this </w:t>
+      </w:r>
+      <w:r>
+        <w:rPr>
+          <w:i/>
+        </w:rPr>
+        <w:t>muddying of the waters</w:t>
+      </w:r>
+      <w:r>
+        <w:t xml:space="preserve"> from a thread of Twitter messages. </w:t>
+      </w:r>
+    </w:p>
+    <w:p>
+      <w:pPr>
+        <w:pStyle w:val="Heading2"/>
+      </w:pPr>
+      <w:r>
+        <w:t xml:space="preserve">Problem Statement, </w:t>
+      </w:r>
+      <w:r>
+        <w:t>Evaluation Metrics</w:t>
+      </w:r>
       <w:bookmarkStart w:id="0" w:name="_GoBack"/>
       <w:bookmarkEnd w:id="0"/>
+      <w:r>
+        <w:t>, and Benchmarks</w:t>
+      </w:r>
+    </w:p>
+    <w:p>
+      <w:pPr>
+        <w:pStyle w:val="Heading4"/>
+      </w:pPr>
+      <w:r>
+        <w:t>Problem Statement</w:t>
+      </w:r>
+    </w:p>
+    <w:p>
+      <w:r>
+        <w:t xml:space="preserve">Using </w:t>
+      </w:r>
+      <w:r>
+        <w:t>a combination of supervised and unsupervised algorithms</w:t>
+      </w:r>
+      <w:r>
+        <w:t xml:space="preserve"> we hope to analyze</w:t>
+      </w:r>
+      <w:r>
+        <w:t xml:space="preserve"> the sentiment of any given T</w:t>
+      </w:r>
+      <w:r>
+        <w:t>witter message o</w:t>
+      </w:r>
+      <w:r>
+        <w:t>n</w:t>
+      </w:r>
+      <w:r>
+        <w:t xml:space="preserve"> a scale of Genuine Expression to Finically Motivated. The final result will be a </w:t>
+      </w:r>
+      <w:r>
+        <w:t xml:space="preserve">binary classification of any message as Genuine or Motivated. </w:t>
+      </w:r>
     </w:p>
     <w:p>
       <w:pPr>
         <w:pStyle w:val="Heading2"/>
       </w:pPr>
       <w:r>
-        <w:t>Project Overview</w:t>
-      </w:r>
-    </w:p>
-    <w:p>
-      <w:r>
-        <w:t>In the digital world</w:t>
-      </w:r>
-      <w:r>
-        <w:t>,</w:t>
-      </w:r>
-      <w:r>
-        <w:t xml:space="preserve"> we have become accustomed to sharing our sentiments across mediums such as Facebook, Instagram, and Twitter, to anyone that is listening. It</w:t>
-      </w:r>
-      <w:r>
-        <w:t xml:space="preserve">’s a mass expressing of the pain, hope, joy, and love that can both inspire change or commence destruction.  As humans we crave the information, we are pack animals by nature and both consciously and unconsciously alter our decision based on the mood of the herd. As a result, social media has become a very powerful marketing tool, </w:t>
-      </w:r>
-      <w:r>
-        <w:t xml:space="preserve">businesses bombard the platforms with advertisements with the hopes of their own finical gain. The goal of this project is to remove this </w:t>
+        <w:t>Evaluation Metrics</w:t>
+      </w:r>
+    </w:p>
+    <w:p>
+      <w:r>
+        <w:t xml:space="preserve">To evaluate our solution will we use the </w:t>
       </w:r>
       <w:r>
         <w:rPr>
           <w:i/>
         </w:rPr>
-        <w:t>muddying of the waters</w:t>
-      </w:r>
-      <w:r>
-        <w:t xml:space="preserve"> from a thread of Twitter messages. </w:t>
+        <w:t>score</w:t>
+      </w:r>
+      <w:r>
+        <w:rPr>
+          <w:i/>
+        </w:rPr>
+        <w:t xml:space="preserve"> </w:t>
+      </w:r>
+      <w:r>
+        <w:t xml:space="preserve">method from our supervised learning algorithm on a validation set </w:t>
+      </w:r>
+      <w:r>
+        <w:t xml:space="preserve">is </w:t>
+      </w:r>
+      <w:r>
+        <w:t xml:space="preserve">taken from a conglomerate of unique messages. </w:t>
       </w:r>
     </w:p>
     <w:p>
@@ -51,41 +133,20 @@
         <w:pStyle w:val="Heading2"/>
       </w:pPr>
       <w:r>
-        <w:t>Problem Statement, Solution Statement, and Benchmarks</w:t>
-      </w:r>
-    </w:p>
-    <w:p>
-      <w:pPr>
-        <w:pStyle w:val="Heading4"/>
-      </w:pPr>
-      <w:r>
-        <w:t>Problem Statement</w:t>
-      </w:r>
-    </w:p>
-    <w:p>
-      <w:r>
-        <w:t xml:space="preserve">Using </w:t>
-      </w:r>
-      <w:r>
-        <w:t>a combination of supervised and unsupervised algorithms</w:t>
-      </w:r>
-      <w:r>
-        <w:t xml:space="preserve"> we hope to analyze</w:t>
-      </w:r>
-      <w:r>
-        <w:t xml:space="preserve"> the sentiment of any given T</w:t>
-      </w:r>
-      <w:r>
-        <w:t>witter message o</w:t>
-      </w:r>
-      <w:r>
-        <w:t>n</w:t>
-      </w:r>
-      <w:r>
-        <w:t xml:space="preserve"> a scale of Genuine Expression to Finically Motivated. The final result will be a </w:t>
-      </w:r>
-      <w:r>
-        <w:t xml:space="preserve">binary classification of any message as Genuine or Motivated. </w:t>
+        <w:t>Benchmarks</w:t>
+      </w:r>
+    </w:p>
+    <w:p>
+      <w:r>
+        <w:t xml:space="preserve">Because our solution is binary (Genuine or Motivated) our benchmark will be random guessing. If labels were assigned at random the program should score about 50%. </w:t>
+      </w:r>
+    </w:p>
+    <w:p>
+      <w:pPr>
+        <w:pStyle w:val="Heading1"/>
+      </w:pPr>
+      <w:r>
+        <w:t>Analysis</w:t>
       </w:r>
     </w:p>
     <w:p>
@@ -93,84 +154,19 @@
         <w:pStyle w:val="Heading2"/>
       </w:pPr>
       <w:r>
-        <w:t>Evaluation Metrics</w:t>
-      </w:r>
-    </w:p>
-    <w:p>
-      <w:r>
-        <w:t xml:space="preserve">To evaluate our solution will we use the </w:t>
+        <w:t>Dataset</w:t>
+      </w:r>
+    </w:p>
+    <w:p>
+      <w:r>
+        <w:t xml:space="preserve">The dataset for this project is the </w:t>
       </w:r>
       <w:r>
         <w:rPr>
           <w:i/>
         </w:rPr>
-        <w:t>score</w:t>
-      </w:r>
-      <w:r>
-        <w:rPr>
-          <w:i/>
-        </w:rPr>
-        <w:t xml:space="preserve"> </w:t>
-      </w:r>
-      <w:r>
-        <w:t xml:space="preserve">method from our supervised learning algorithm on a validation set </w:t>
-      </w:r>
-      <w:r>
-        <w:t xml:space="preserve">is </w:t>
-      </w:r>
-      <w:r>
-        <w:t xml:space="preserve">taken from a conglomerate of unique messages. </w:t>
-      </w:r>
-    </w:p>
-    <w:p>
-      <w:pPr>
-        <w:pStyle w:val="Heading2"/>
-      </w:pPr>
-      <w:r>
-        <w:t>Benchmarks</w:t>
-      </w:r>
-    </w:p>
-    <w:p>
-      <w:r>
-        <w:t xml:space="preserve">Because our solution is binary (Genuine or Motivated) our benchmark will be random guessing. If labels were assigned at random the program should score about 50%. </w:t>
-      </w:r>
-    </w:p>
-    <w:p>
-      <w:pPr>
-        <w:pStyle w:val="Heading1"/>
-      </w:pPr>
-      <w:r>
-        <w:t>Analysis</w:t>
-      </w:r>
-    </w:p>
-    <w:p>
-      <w:pPr>
-        <w:pStyle w:val="Heading2"/>
-      </w:pPr>
-      <w:r>
-        <w:t>Dataset</w:t>
-      </w:r>
-    </w:p>
-    <w:p>
-      <w:r>
-        <w:t xml:space="preserve">The dataset for this project is the </w:t>
-      </w:r>
-      <w:proofErr w:type="spellStart"/>
-      <w:r>
-        <w:rPr>
-          <w:i/>
-        </w:rPr>
-        <w:t>challenge_</w:t>
-      </w:r>
-      <w:proofErr w:type="gramStart"/>
-      <w:r>
-        <w:rPr>
-          <w:i/>
-        </w:rPr>
-        <w:t>en.json</w:t>
-      </w:r>
-      <w:proofErr w:type="spellEnd"/>
-      <w:proofErr w:type="gramEnd"/>
+        <w:t>challenge_en.json</w:t>
+      </w:r>
       <w:r>
         <w:t xml:space="preserve"> consisting of ~8,000 twitter messages posted over the course of 15 minutes. Each post consisted of both the user-created text as well as background information about its origin and interactions within the twitter world (retweets).</w:t>
       </w:r>
@@ -251,14 +247,27 @@
       <w:r>
         <w:t xml:space="preserve">Figure </w:t>
       </w:r>
-      <w:fldSimple w:instr=" SEQ Figure \* ARABIC ">
-        <w:r>
-          <w:rPr>
-            <w:noProof/>
-          </w:rPr>
-          <w:t>1</w:t>
-        </w:r>
-      </w:fldSimple>
+      <w:r>
+        <w:fldChar w:fldCharType="begin"/>
+      </w:r>
+      <w:r>
+        <w:instrText xml:space="preserve"> SEQ Figure \* ARABIC </w:instrText>
+      </w:r>
+      <w:r>
+        <w:fldChar w:fldCharType="separate"/>
+      </w:r>
+      <w:r>
+        <w:rPr>
+          <w:noProof/>
+        </w:rPr>
+        <w:t>1</w:t>
+      </w:r>
+      <w:r>
+        <w:rPr>
+          <w:noProof/>
+        </w:rPr>
+        <w:fldChar w:fldCharType="end"/>
+      </w:r>
       <w:r>
         <w:t xml:space="preserve"> - Attributes of Twitter Message</w:t>
       </w:r>
@@ -308,45 +317,7 @@
       </w:r>
       <w:r>
         <w:lastRenderedPageBreak/>
-        <w:t xml:space="preserve">implementation of this technique need to be given to </w:t>
-      </w:r>
-      <w:proofErr w:type="spellStart"/>
-      <w:r>
-        <w:t>Yurii</w:t>
-      </w:r>
-      <w:proofErr w:type="spellEnd"/>
-      <w:r>
-        <w:t xml:space="preserve"> </w:t>
-      </w:r>
-      <w:proofErr w:type="spellStart"/>
-      <w:r>
-        <w:t>Shevchuk</w:t>
-      </w:r>
-      <w:proofErr w:type="spellEnd"/>
-      <w:r>
-        <w:t xml:space="preserve"> and his blog </w:t>
-      </w:r>
-      <w:proofErr w:type="spellStart"/>
-      <w:r>
-        <w:t>NeuPy</w:t>
-      </w:r>
-      <w:proofErr w:type="spellEnd"/>
-      <w:r>
-        <w:t xml:space="preserve"> (</w:t>
-      </w:r>
-      <w:proofErr w:type="spellStart"/>
-      <w:r>
-        <w:t>Shevchuk</w:t>
-      </w:r>
-      <w:proofErr w:type="spellEnd"/>
-      <w:r>
-        <w:t>, 2016).  The figure below provides an example of the Gaussian process’ prediction of the optimum value to test next based on previous results. For every iteration past values were entered into the Bayesian optimization function, fitted to a Gaussian curve, plotted, and used to</w:t>
-      </w:r>
-      <w:r>
-        <w:t xml:space="preserve"> select the next ‘guess’ of the </w:t>
-      </w:r>
-      <w:r>
-        <w:t xml:space="preserve">program. In this specific case, the optimum number of outputs for the first convolutional network was being determined based on its score (accuracy minus training time). </w:t>
+        <w:t xml:space="preserve">implementation of this technique need to be given to Yurii Shevchuk and his blog NeuPy (Shevchuk, 2016).  The figure below provides an example of the Gaussian process’ prediction of the optimum value to test next based on previous results. For every iteration past values were entered into the Bayesian optimization function, fitted to a Gaussian curve, plotted, and used to select the next ‘guess’ of the program. In this specific case, the optimum number of outputs for the first convolutional network was being determined based on its score (accuracy minus training time). </w:t>
       </w:r>
       <w:r>
         <w:t xml:space="preserve"> In the case of this project Bayesian Optimization was used for hyperparameter selection on the supervised </w:t>
@@ -424,14 +395,27 @@
       <w:r>
         <w:t xml:space="preserve">Figure </w:t>
       </w:r>
-      <w:fldSimple w:instr=" SEQ Figure \* ARABIC ">
-        <w:r>
-          <w:rPr>
-            <w:noProof/>
-          </w:rPr>
-          <w:t>2</w:t>
-        </w:r>
-      </w:fldSimple>
+      <w:r>
+        <w:fldChar w:fldCharType="begin"/>
+      </w:r>
+      <w:r>
+        <w:instrText xml:space="preserve"> SEQ Figure \* ARABIC </w:instrText>
+      </w:r>
+      <w:r>
+        <w:fldChar w:fldCharType="separate"/>
+      </w:r>
+      <w:r>
+        <w:rPr>
+          <w:noProof/>
+        </w:rPr>
+        <w:t>2</w:t>
+      </w:r>
+      <w:r>
+        <w:rPr>
+          <w:noProof/>
+        </w:rPr>
+        <w:fldChar w:fldCharType="end"/>
+      </w:r>
       <w:r>
         <w:t xml:space="preserve"> - </w:t>
       </w:r>
@@ -559,19 +543,7 @@
         <w:rPr>
           <w:shd w:val="clear" w:color="auto" w:fill="FFFFFF"/>
         </w:rPr>
-        <w:t>Multi-layer P</w:t>
-      </w:r>
-      <w:r>
-        <w:rPr>
-          <w:shd w:val="clear" w:color="auto" w:fill="FFFFFF"/>
-        </w:rPr>
-        <w:t>erceptron</w:t>
-      </w:r>
-      <w:r>
-        <w:rPr>
-          <w:shd w:val="clear" w:color="auto" w:fill="FFFFFF"/>
-        </w:rPr>
-        <w:t xml:space="preserve"> (MLP)</w:t>
+        <w:t>Multi-layer Perceptron (MLP)</w:t>
       </w:r>
       <w:r>
         <w:t xml:space="preserve"> Classifier</w:t>
@@ -585,30 +557,13 @@
         <w:t>n</w:t>
       </w:r>
       <w:r>
-        <w:t xml:space="preserve"> </w:t>
-      </w:r>
-      <w:r>
-        <w:t>MLP</w:t>
-      </w:r>
-      <w:r>
-        <w:t xml:space="preserve"> classifier </w:t>
-      </w:r>
-      <w:r>
-        <w:t>i</w:t>
+        <w:t xml:space="preserve"> MLP classifier i</w:t>
       </w:r>
       <w:r>
         <w:t>s a supervised learning algorithm that learns a function</w:t>
       </w:r>
       <w:r>
-        <w:t xml:space="preserve"> mapping a feature set X to an output set Y by creating layers of </w:t>
-      </w:r>
-      <w:proofErr w:type="spellStart"/>
-      <w:r>
-        <w:t>perceptrons</w:t>
-      </w:r>
-      <w:proofErr w:type="spellEnd"/>
-      <w:r>
-        <w:t xml:space="preserve">. An example of a one-layer MLP is shown below. </w:t>
+        <w:t xml:space="preserve"> mapping a feature set X to an output set Y by creating layers of perceptrons. An example of a one-layer MLP is shown below. </w:t>
       </w:r>
     </w:p>
     <w:p>
@@ -678,14 +633,27 @@
       <w:r>
         <w:t xml:space="preserve">Figure </w:t>
       </w:r>
-      <w:fldSimple w:instr=" SEQ Figure \* ARABIC ">
-        <w:r>
-          <w:rPr>
-            <w:noProof/>
-          </w:rPr>
-          <w:t>3</w:t>
-        </w:r>
-      </w:fldSimple>
+      <w:r>
+        <w:fldChar w:fldCharType="begin"/>
+      </w:r>
+      <w:r>
+        <w:instrText xml:space="preserve"> SEQ Figure \* ARABIC </w:instrText>
+      </w:r>
+      <w:r>
+        <w:fldChar w:fldCharType="separate"/>
+      </w:r>
+      <w:r>
+        <w:rPr>
+          <w:noProof/>
+        </w:rPr>
+        <w:t>3</w:t>
+      </w:r>
+      <w:r>
+        <w:rPr>
+          <w:noProof/>
+        </w:rPr>
+        <w:fldChar w:fldCharType="end"/>
+      </w:r>
       <w:r>
         <w:t xml:space="preserve"> - V</w:t>
       </w:r>
@@ -700,13 +668,8 @@
       <w:r>
         <w:t xml:space="preserve">Hyperparameter selection was based on an extensive search utilizing a Bayesian optimization process. The optimized parameters include </w:t>
       </w:r>
-      <w:proofErr w:type="spellStart"/>
-      <w:r>
-        <w:t>hidden_layer_sizes</w:t>
-      </w:r>
-      <w:proofErr w:type="spellEnd"/>
-      <w:r>
-        <w:t xml:space="preserve"> and alpha</w:t>
+      <w:r>
+        <w:t>hidden_layer_sizes and alpha</w:t>
       </w:r>
       <w:r>
         <w:t xml:space="preserve">. </w:t>
@@ -762,13 +725,7 @@
     <w:p>
       <w:r>
         <w:lastRenderedPageBreak/>
-        <w:t xml:space="preserve">Hyperparameter selection was based on an extensive search utilizing a Bayesian optimization process. The optimized parameters include </w:t>
-      </w:r>
-      <w:r>
-        <w:t>n_estimaters and learning_rate</w:t>
-      </w:r>
-      <w:r>
-        <w:t xml:space="preserve">. </w:t>
+        <w:t xml:space="preserve">Hyperparameter selection was based on an extensive search utilizing a Bayesian optimization process. The optimized parameters include n_estimaters and learning_rate. </w:t>
       </w:r>
     </w:p>
     <w:p>
@@ -822,31 +779,13 @@
     </w:p>
     <w:p>
       <w:r>
-        <w:t xml:space="preserve">Hyperparameter selection was based on an extensive search utilizing a Bayesian optimization process. The optimized parameters include </w:t>
-      </w:r>
-      <w:proofErr w:type="spellStart"/>
-      <w:r>
-        <w:t>max_depth</w:t>
-      </w:r>
-      <w:proofErr w:type="spellEnd"/>
-      <w:r>
-        <w:t xml:space="preserve">, </w:t>
-      </w:r>
-      <w:proofErr w:type="spellStart"/>
+        <w:t xml:space="preserve">Hyperparameter selection was based on an extensive search utilizing a Bayesian optimization process. The optimized parameters include max_depth, </w:t>
+      </w:r>
       <w:r>
         <w:t>min_samples_split</w:t>
       </w:r>
-      <w:proofErr w:type="spellEnd"/>
-      <w:r>
-        <w:t xml:space="preserve">, and </w:t>
-      </w:r>
-      <w:proofErr w:type="spellStart"/>
-      <w:r>
-        <w:t>min_samples_leaf</w:t>
-      </w:r>
-      <w:proofErr w:type="spellEnd"/>
-      <w:r>
-        <w:t xml:space="preserve">. </w:t>
+      <w:r>
+        <w:t xml:space="preserve">, and min_samples_leaf. </w:t>
       </w:r>
     </w:p>
     <w:p/>
@@ -1068,31 +1007,16 @@
                               <w:jc w:val="center"/>
                             </w:pPr>
                             <w:r>
-                              <w:t xml:space="preserve">Import </w:t>
+                              <w:t>Import Json</w:t>
                             </w:r>
-                            <w:proofErr w:type="spellStart"/>
-                            <w:r>
-                              <w:t>Json</w:t>
-                            </w:r>
-                            <w:proofErr w:type="spellEnd"/>
                           </w:p>
                           <w:p>
                             <w:pPr>
                               <w:spacing w:after="40"/>
                               <w:jc w:val="center"/>
                             </w:pPr>
-                            <w:proofErr w:type="gramStart"/>
                             <w:r>
-                              <w:t>Import .</w:t>
-                            </w:r>
-                            <w:proofErr w:type="spellStart"/>
-                            <w:r>
-                              <w:t>json</w:t>
-                            </w:r>
-                            <w:proofErr w:type="spellEnd"/>
-                            <w:proofErr w:type="gramEnd"/>
-                            <w:r>
-                              <w:t xml:space="preserve"> file to pandas</w:t>
+                              <w:t>Import .json file to pandas</w:t>
                             </w:r>
                           </w:p>
                         </w:txbxContent>
@@ -1801,13 +1725,8 @@
                               <w:jc w:val="center"/>
                             </w:pPr>
                             <w:r>
-                              <w:t xml:space="preserve">Cluster Dataset with </w:t>
+                              <w:t>Cluster Dataset with KMeans</w:t>
                             </w:r>
-                            <w:proofErr w:type="spellStart"/>
-                            <w:r>
-                              <w:t>KMeans</w:t>
-                            </w:r>
-                            <w:proofErr w:type="spellEnd"/>
                           </w:p>
                           <w:p>
                             <w:pPr>
@@ -4646,23 +4565,30 @@
           <w:rFonts w:ascii="Courier New" w:hAnsi="Courier New" w:cs="Courier New"/>
           <w:color w:val="767171" w:themeColor="background2" w:themeShade="80"/>
         </w:rPr>
-        <w:t>RT @</w:t>
-      </w:r>
-      <w:proofErr w:type="spellStart"/>
-      <w:r>
+        <w:t>RT @roushanalam: Fully obsessed with the way Kojo Funds leaves the stage straight after his bit during Mabel's performance on Sounds Like F…</w:t>
+      </w:r>
+    </w:p>
+    <w:p>
+      <w:pPr>
+        <w:spacing w:after="0"/>
         <w:rPr>
           <w:rFonts w:ascii="Courier New" w:hAnsi="Courier New" w:cs="Courier New"/>
           <w:color w:val="767171" w:themeColor="background2" w:themeShade="80"/>
         </w:rPr>
-        <w:t>roushanalam</w:t>
-      </w:r>
-      <w:proofErr w:type="spellEnd"/>
+      </w:pPr>
       <w:r>
         <w:rPr>
           <w:rFonts w:ascii="Courier New" w:hAnsi="Courier New" w:cs="Courier New"/>
           <w:color w:val="767171" w:themeColor="background2" w:themeShade="80"/>
         </w:rPr>
-        <w:t>: Fully obsessed with the way Kojo Funds leaves the stage straight after his bit during Mabel's performance on Sounds Like F…</w:t>
+        <w:t xml:space="preserve">It’s Friday finally </w:t>
+      </w:r>
+      <w:r>
+        <w:rPr>
+          <w:rFonts w:ascii="Segoe UI Emoji" w:hAnsi="Segoe UI Emoji" w:cs="Segoe UI Emoji"/>
+          <w:color w:val="767171" w:themeColor="background2" w:themeShade="80"/>
+        </w:rPr>
+        <w:t>🙌🏽</w:t>
       </w:r>
     </w:p>
     <w:p>
@@ -4678,13 +4604,141 @@
           <w:rFonts w:ascii="Courier New" w:hAnsi="Courier New" w:cs="Courier New"/>
           <w:color w:val="767171" w:themeColor="background2" w:themeShade="80"/>
         </w:rPr>
-        <w:t xml:space="preserve">It’s Friday finally </w:t>
+        <w:t>DYK #MarieCurie learned to read by age four, impressing her three older siblings? Have an amazing Friday and weeken… https://t.co/Z8Yq03pnms</w:t>
+      </w:r>
+    </w:p>
+    <w:p>
+      <w:pPr>
+        <w:spacing w:after="0"/>
+        <w:rPr>
+          <w:rFonts w:ascii="Courier New" w:hAnsi="Courier New" w:cs="Courier New"/>
+          <w:color w:val="767171" w:themeColor="background2" w:themeShade="80"/>
+        </w:rPr>
+      </w:pPr>
+      <w:r>
+        <w:rPr>
+          <w:rFonts w:ascii="Courier New" w:hAnsi="Courier New" w:cs="Courier New"/>
+          <w:color w:val="767171" w:themeColor="background2" w:themeShade="80"/>
+        </w:rPr>
+        <w:t xml:space="preserve">@hstylescouk_ That's just made my Friday so much better </w:t>
       </w:r>
       <w:r>
         <w:rPr>
           <w:rFonts w:ascii="Segoe UI Emoji" w:hAnsi="Segoe UI Emoji" w:cs="Segoe UI Emoji"/>
           <w:color w:val="767171" w:themeColor="background2" w:themeShade="80"/>
         </w:rPr>
+        <w:t>😂🙌🏼😍</w:t>
+      </w:r>
+    </w:p>
+    <w:p>
+      <w:pPr>
+        <w:spacing w:after="0"/>
+        <w:rPr>
+          <w:rFonts w:ascii="Courier New" w:hAnsi="Courier New" w:cs="Courier New"/>
+          <w:color w:val="767171" w:themeColor="background2" w:themeShade="80"/>
+        </w:rPr>
+      </w:pPr>
+      <w:r>
+        <w:rPr>
+          <w:rFonts w:ascii="Courier New" w:hAnsi="Courier New" w:cs="Courier New"/>
+          <w:color w:val="767171" w:themeColor="background2" w:themeShade="80"/>
+        </w:rPr>
+        <w:t>RT @nflnetwork: “Love what you do.”</w:t>
+      </w:r>
+    </w:p>
+    <w:p>
+      <w:pPr>
+        <w:spacing w:after="0"/>
+        <w:rPr>
+          <w:rFonts w:ascii="Courier New" w:hAnsi="Courier New" w:cs="Courier New"/>
+          <w:color w:val="767171" w:themeColor="background2" w:themeShade="80"/>
+        </w:rPr>
+      </w:pPr>
+    </w:p>
+    <w:p>
+      <w:pPr>
+        <w:spacing w:after="0"/>
+        <w:rPr>
+          <w:rFonts w:ascii="Courier New" w:hAnsi="Courier New" w:cs="Courier New"/>
+          <w:color w:val="767171" w:themeColor="background2" w:themeShade="80"/>
+        </w:rPr>
+      </w:pPr>
+      <w:r>
+        <w:rPr>
+          <w:rFonts w:ascii="Courier New" w:hAnsi="Courier New" w:cs="Courier New"/>
+          <w:color w:val="767171" w:themeColor="background2" w:themeShade="80"/>
+        </w:rPr>
+        <w:t>Start your Friday with some of the best advice @DangeRussWilson’s late father ever gave him.</w:t>
+      </w:r>
+    </w:p>
+    <w:p>
+      <w:pPr>
+        <w:spacing w:after="0"/>
+        <w:rPr>
+          <w:rFonts w:ascii="Courier New" w:hAnsi="Courier New" w:cs="Courier New"/>
+          <w:color w:val="767171" w:themeColor="background2" w:themeShade="80"/>
+        </w:rPr>
+      </w:pPr>
+    </w:p>
+    <w:p>
+      <w:pPr>
+        <w:spacing w:after="0"/>
+        <w:rPr>
+          <w:rFonts w:ascii="Courier New" w:hAnsi="Courier New" w:cs="Courier New"/>
+          <w:color w:val="767171" w:themeColor="background2" w:themeShade="80"/>
+        </w:rPr>
+      </w:pPr>
+      <w:r>
+        <w:rPr>
+          <w:rFonts w:ascii="Segoe UI Emoji" w:hAnsi="Segoe UI Emoji" w:cs="Segoe UI Emoji"/>
+          <w:color w:val="767171" w:themeColor="background2" w:themeShade="80"/>
+        </w:rPr>
+        <w:t>📺</w:t>
+      </w:r>
+      <w:r>
+        <w:rPr>
+          <w:rFonts w:ascii="Courier New" w:hAnsi="Courier New" w:cs="Courier New"/>
+          <w:color w:val="767171" w:themeColor="background2" w:themeShade="80"/>
+        </w:rPr>
+        <w:t>: @NFLG…</w:t>
+      </w:r>
+    </w:p>
+    <w:p>
+      <w:pPr>
+        <w:spacing w:after="0"/>
+        <w:rPr>
+          <w:rFonts w:ascii="Courier New" w:hAnsi="Courier New" w:cs="Courier New"/>
+          <w:color w:val="767171" w:themeColor="background2" w:themeShade="80"/>
+        </w:rPr>
+      </w:pPr>
+      <w:r>
+        <w:rPr>
+          <w:rFonts w:ascii="Courier New" w:hAnsi="Courier New" w:cs="Courier New"/>
+          <w:color w:val="767171" w:themeColor="background2" w:themeShade="80"/>
+        </w:rPr>
+        <w:t>RT @supercontractUK: It’s Super #FreebieFriday! Follow @supercontractUK &amp;amp; RT this status for a chance to win a £20 Amazon voucher. T&amp;amp;Cs: ht…</w:t>
+      </w:r>
+    </w:p>
+    <w:p>
+      <w:pPr>
+        <w:spacing w:after="0"/>
+        <w:rPr>
+          <w:rFonts w:ascii="Courier New" w:hAnsi="Courier New" w:cs="Courier New"/>
+          <w:color w:val="767171" w:themeColor="background2" w:themeShade="80"/>
+        </w:rPr>
+      </w:pPr>
+      <w:r>
+        <w:rPr>
+          <w:rFonts w:ascii="Courier New" w:hAnsi="Courier New" w:cs="Courier New"/>
+          <w:color w:val="767171" w:themeColor="background2" w:themeShade="80"/>
+        </w:rPr>
+        <w:t xml:space="preserve">RT @BeautyIsZion: It’s finally Friday! </w:t>
+      </w:r>
+      <w:r>
+        <w:rPr>
+          <w:rFonts w:ascii="Segoe UI Emoji" w:hAnsi="Segoe UI Emoji" w:cs="Segoe UI Emoji"/>
+          <w:color w:val="767171" w:themeColor="background2" w:themeShade="80"/>
+        </w:rPr>
         <w:t>🙌🏽</w:t>
       </w:r>
     </w:p>
@@ -4693,7 +4747,6 @@
         <w:spacing w:after="0"/>
         <w:rPr>
           <w:rFonts w:ascii="Courier New" w:hAnsi="Courier New" w:cs="Courier New"/>
-          <w:color w:val="767171" w:themeColor="background2" w:themeShade="80"/>
         </w:rPr>
       </w:pPr>
       <w:r>
@@ -4701,39 +4754,52 @@
           <w:rFonts w:ascii="Courier New" w:hAnsi="Courier New" w:cs="Courier New"/>
           <w:color w:val="767171" w:themeColor="background2" w:themeShade="80"/>
         </w:rPr>
-        <w:t>DYK #</w:t>
-      </w:r>
-      <w:proofErr w:type="spellStart"/>
-      <w:r>
+        <w:t xml:space="preserve">So it’s cash app Friday </w:t>
+      </w:r>
+      <w:r>
+        <w:rPr>
+          <w:rFonts w:ascii="Segoe UI Emoji" w:hAnsi="Segoe UI Emoji" w:cs="Segoe UI Emoji"/>
+          <w:color w:val="767171" w:themeColor="background2" w:themeShade="80"/>
+        </w:rPr>
+        <w:t>🤔</w:t>
+      </w:r>
+    </w:p>
+    <w:p>
+      <w:pPr>
+        <w:spacing w:after="0"/>
         <w:rPr>
           <w:rFonts w:ascii="Courier New" w:hAnsi="Courier New" w:cs="Courier New"/>
-          <w:color w:val="767171" w:themeColor="background2" w:themeShade="80"/>
-        </w:rPr>
-        <w:t>MarieCurie</w:t>
-      </w:r>
-      <w:proofErr w:type="spellEnd"/>
-      <w:r>
+        </w:rPr>
+      </w:pPr>
+    </w:p>
+    <w:p>
+      <w:pPr>
+        <w:spacing w:after="0"/>
         <w:rPr>
           <w:rFonts w:ascii="Courier New" w:hAnsi="Courier New" w:cs="Courier New"/>
-          <w:color w:val="767171" w:themeColor="background2" w:themeShade="80"/>
-        </w:rPr>
-        <w:t xml:space="preserve"> learned to read by age four, impressing her three older siblings? Have an amazing Friday and </w:t>
-      </w:r>
-      <w:proofErr w:type="spellStart"/>
+        </w:rPr>
+      </w:pPr>
       <w:r>
         <w:rPr>
           <w:rFonts w:ascii="Courier New" w:hAnsi="Courier New" w:cs="Courier New"/>
-          <w:color w:val="767171" w:themeColor="background2" w:themeShade="80"/>
-        </w:rPr>
-        <w:t>weeken</w:t>
-      </w:r>
-      <w:proofErr w:type="spellEnd"/>
-      <w:r>
+        </w:rPr>
+        <w:t>Messages from Group 1</w:t>
+      </w:r>
+    </w:p>
+    <w:p>
+      <w:pPr>
+        <w:spacing w:after="0"/>
         <w:rPr>
           <w:rFonts w:ascii="Courier New" w:hAnsi="Courier New" w:cs="Courier New"/>
           <w:color w:val="767171" w:themeColor="background2" w:themeShade="80"/>
         </w:rPr>
-        <w:t>… https://t.co/Z8Yq03pnms</w:t>
+      </w:pPr>
+      <w:r>
+        <w:rPr>
+          <w:rFonts w:ascii="Courier New" w:hAnsi="Courier New" w:cs="Courier New"/>
+          <w:color w:val="767171" w:themeColor="background2" w:themeShade="80"/>
+        </w:rPr>
+        <w:t>@DWF2006 @smith_lynne @frankcottrell_b @Pawmdapie @AllonsyAlondra @SteffiKnows @bluebox99 Thank you very much Andre… https://t.co/AY4rNOu4XJ</w:t>
       </w:r>
     </w:p>
     <w:p>
@@ -4749,508 +4815,23 @@
           <w:rFonts w:ascii="Courier New" w:hAnsi="Courier New" w:cs="Courier New"/>
           <w:color w:val="767171" w:themeColor="background2" w:themeShade="80"/>
         </w:rPr>
-        <w:t>@</w:t>
-      </w:r>
-      <w:proofErr w:type="spellStart"/>
-      <w:r>
+        <w:t>RT @arminvanbuuren: It's Friday!! let's trance up your weekend! #TranceTop1000 https://t.co/nqcfLChjGu</w:t>
+      </w:r>
+    </w:p>
+    <w:p>
+      <w:pPr>
+        <w:spacing w:after="0"/>
         <w:rPr>
           <w:rFonts w:ascii="Courier New" w:hAnsi="Courier New" w:cs="Courier New"/>
           <w:color w:val="767171" w:themeColor="background2" w:themeShade="80"/>
         </w:rPr>
-        <w:t>hstylescouk</w:t>
-      </w:r>
-      <w:proofErr w:type="spellEnd"/>
+      </w:pPr>
       <w:r>
         <w:rPr>
           <w:rFonts w:ascii="Courier New" w:hAnsi="Courier New" w:cs="Courier New"/>
           <w:color w:val="767171" w:themeColor="background2" w:themeShade="80"/>
         </w:rPr>
-        <w:t xml:space="preserve">_ That's just made my Friday so much better </w:t>
-      </w:r>
-      <w:r>
-        <w:rPr>
-          <w:rFonts w:ascii="Segoe UI Emoji" w:hAnsi="Segoe UI Emoji" w:cs="Segoe UI Emoji"/>
-          <w:color w:val="767171" w:themeColor="background2" w:themeShade="80"/>
-        </w:rPr>
-        <w:t>😂🙌🏼😍</w:t>
-      </w:r>
-    </w:p>
-    <w:p>
-      <w:pPr>
-        <w:spacing w:after="0"/>
-        <w:rPr>
-          <w:rFonts w:ascii="Courier New" w:hAnsi="Courier New" w:cs="Courier New"/>
-          <w:color w:val="767171" w:themeColor="background2" w:themeShade="80"/>
-        </w:rPr>
-      </w:pPr>
-      <w:r>
-        <w:rPr>
-          <w:rFonts w:ascii="Courier New" w:hAnsi="Courier New" w:cs="Courier New"/>
-          <w:color w:val="767171" w:themeColor="background2" w:themeShade="80"/>
-        </w:rPr>
-        <w:t>RT @</w:t>
-      </w:r>
-      <w:proofErr w:type="spellStart"/>
-      <w:r>
-        <w:rPr>
-          <w:rFonts w:ascii="Courier New" w:hAnsi="Courier New" w:cs="Courier New"/>
-          <w:color w:val="767171" w:themeColor="background2" w:themeShade="80"/>
-        </w:rPr>
-        <w:t>nflnetwork</w:t>
-      </w:r>
-      <w:proofErr w:type="spellEnd"/>
-      <w:r>
-        <w:rPr>
-          <w:rFonts w:ascii="Courier New" w:hAnsi="Courier New" w:cs="Courier New"/>
-          <w:color w:val="767171" w:themeColor="background2" w:themeShade="80"/>
-        </w:rPr>
-        <w:t>: “Love what you do.”</w:t>
-      </w:r>
-    </w:p>
-    <w:p>
-      <w:pPr>
-        <w:spacing w:after="0"/>
-        <w:rPr>
-          <w:rFonts w:ascii="Courier New" w:hAnsi="Courier New" w:cs="Courier New"/>
-          <w:color w:val="767171" w:themeColor="background2" w:themeShade="80"/>
-        </w:rPr>
-      </w:pPr>
-    </w:p>
-    <w:p>
-      <w:pPr>
-        <w:spacing w:after="0"/>
-        <w:rPr>
-          <w:rFonts w:ascii="Courier New" w:hAnsi="Courier New" w:cs="Courier New"/>
-          <w:color w:val="767171" w:themeColor="background2" w:themeShade="80"/>
-        </w:rPr>
-      </w:pPr>
-      <w:r>
-        <w:rPr>
-          <w:rFonts w:ascii="Courier New" w:hAnsi="Courier New" w:cs="Courier New"/>
-          <w:color w:val="767171" w:themeColor="background2" w:themeShade="80"/>
-        </w:rPr>
-        <w:t>Start your Friday with some of the best advice @</w:t>
-      </w:r>
-      <w:proofErr w:type="spellStart"/>
-      <w:r>
-        <w:rPr>
-          <w:rFonts w:ascii="Courier New" w:hAnsi="Courier New" w:cs="Courier New"/>
-          <w:color w:val="767171" w:themeColor="background2" w:themeShade="80"/>
-        </w:rPr>
-        <w:t>DangeRussWilson’s</w:t>
-      </w:r>
-      <w:proofErr w:type="spellEnd"/>
-      <w:r>
-        <w:rPr>
-          <w:rFonts w:ascii="Courier New" w:hAnsi="Courier New" w:cs="Courier New"/>
-          <w:color w:val="767171" w:themeColor="background2" w:themeShade="80"/>
-        </w:rPr>
-        <w:t xml:space="preserve"> late father ever gave him.</w:t>
-      </w:r>
-    </w:p>
-    <w:p>
-      <w:pPr>
-        <w:spacing w:after="0"/>
-        <w:rPr>
-          <w:rFonts w:ascii="Courier New" w:hAnsi="Courier New" w:cs="Courier New"/>
-          <w:color w:val="767171" w:themeColor="background2" w:themeShade="80"/>
-        </w:rPr>
-      </w:pPr>
-    </w:p>
-    <w:p>
-      <w:pPr>
-        <w:spacing w:after="0"/>
-        <w:rPr>
-          <w:rFonts w:ascii="Courier New" w:hAnsi="Courier New" w:cs="Courier New"/>
-          <w:color w:val="767171" w:themeColor="background2" w:themeShade="80"/>
-        </w:rPr>
-      </w:pPr>
-      <w:r>
-        <w:rPr>
-          <w:rFonts w:ascii="Segoe UI Emoji" w:hAnsi="Segoe UI Emoji" w:cs="Segoe UI Emoji"/>
-          <w:color w:val="767171" w:themeColor="background2" w:themeShade="80"/>
-        </w:rPr>
-        <w:t>📺</w:t>
-      </w:r>
-      <w:r>
-        <w:rPr>
-          <w:rFonts w:ascii="Courier New" w:hAnsi="Courier New" w:cs="Courier New"/>
-          <w:color w:val="767171" w:themeColor="background2" w:themeShade="80"/>
-        </w:rPr>
-        <w:t>: @NFLG…</w:t>
-      </w:r>
-    </w:p>
-    <w:p>
-      <w:pPr>
-        <w:spacing w:after="0"/>
-        <w:rPr>
-          <w:rFonts w:ascii="Courier New" w:hAnsi="Courier New" w:cs="Courier New"/>
-          <w:color w:val="767171" w:themeColor="background2" w:themeShade="80"/>
-        </w:rPr>
-      </w:pPr>
-      <w:r>
-        <w:rPr>
-          <w:rFonts w:ascii="Courier New" w:hAnsi="Courier New" w:cs="Courier New"/>
-          <w:color w:val="767171" w:themeColor="background2" w:themeShade="80"/>
-        </w:rPr>
-        <w:t>RT @</w:t>
-      </w:r>
-      <w:proofErr w:type="spellStart"/>
-      <w:r>
-        <w:rPr>
-          <w:rFonts w:ascii="Courier New" w:hAnsi="Courier New" w:cs="Courier New"/>
-          <w:color w:val="767171" w:themeColor="background2" w:themeShade="80"/>
-        </w:rPr>
-        <w:t>supercontractUK</w:t>
-      </w:r>
-      <w:proofErr w:type="spellEnd"/>
-      <w:r>
-        <w:rPr>
-          <w:rFonts w:ascii="Courier New" w:hAnsi="Courier New" w:cs="Courier New"/>
-          <w:color w:val="767171" w:themeColor="background2" w:themeShade="80"/>
-        </w:rPr>
-        <w:t>: It’s Super #</w:t>
-      </w:r>
-      <w:proofErr w:type="spellStart"/>
-      <w:r>
-        <w:rPr>
-          <w:rFonts w:ascii="Courier New" w:hAnsi="Courier New" w:cs="Courier New"/>
-          <w:color w:val="767171" w:themeColor="background2" w:themeShade="80"/>
-        </w:rPr>
-        <w:t>FreebieFriday</w:t>
-      </w:r>
-      <w:proofErr w:type="spellEnd"/>
-      <w:r>
-        <w:rPr>
-          <w:rFonts w:ascii="Courier New" w:hAnsi="Courier New" w:cs="Courier New"/>
-          <w:color w:val="767171" w:themeColor="background2" w:themeShade="80"/>
-        </w:rPr>
-        <w:t>! Follow @</w:t>
-      </w:r>
-      <w:proofErr w:type="spellStart"/>
-      <w:r>
-        <w:rPr>
-          <w:rFonts w:ascii="Courier New" w:hAnsi="Courier New" w:cs="Courier New"/>
-          <w:color w:val="767171" w:themeColor="background2" w:themeShade="80"/>
-        </w:rPr>
-        <w:t>supercontractUK</w:t>
-      </w:r>
-      <w:proofErr w:type="spellEnd"/>
-      <w:r>
-        <w:rPr>
-          <w:rFonts w:ascii="Courier New" w:hAnsi="Courier New" w:cs="Courier New"/>
-          <w:color w:val="767171" w:themeColor="background2" w:themeShade="80"/>
-        </w:rPr>
-        <w:t xml:space="preserve"> &amp;amp; RT this status for a chance to win a £20 Amazon voucher. </w:t>
-      </w:r>
-      <w:proofErr w:type="spellStart"/>
-      <w:r>
-        <w:rPr>
-          <w:rFonts w:ascii="Courier New" w:hAnsi="Courier New" w:cs="Courier New"/>
-          <w:color w:val="767171" w:themeColor="background2" w:themeShade="80"/>
-        </w:rPr>
-        <w:t>T&amp;</w:t>
-      </w:r>
-      <w:proofErr w:type="gramStart"/>
-      <w:r>
-        <w:rPr>
-          <w:rFonts w:ascii="Courier New" w:hAnsi="Courier New" w:cs="Courier New"/>
-          <w:color w:val="767171" w:themeColor="background2" w:themeShade="80"/>
-        </w:rPr>
-        <w:t>amp;Cs</w:t>
-      </w:r>
-      <w:proofErr w:type="spellEnd"/>
-      <w:proofErr w:type="gramEnd"/>
-      <w:r>
-        <w:rPr>
-          <w:rFonts w:ascii="Courier New" w:hAnsi="Courier New" w:cs="Courier New"/>
-          <w:color w:val="767171" w:themeColor="background2" w:themeShade="80"/>
-        </w:rPr>
-        <w:t xml:space="preserve">: </w:t>
-      </w:r>
-      <w:proofErr w:type="spellStart"/>
-      <w:r>
-        <w:rPr>
-          <w:rFonts w:ascii="Courier New" w:hAnsi="Courier New" w:cs="Courier New"/>
-          <w:color w:val="767171" w:themeColor="background2" w:themeShade="80"/>
-        </w:rPr>
-        <w:t>ht</w:t>
-      </w:r>
-      <w:proofErr w:type="spellEnd"/>
-      <w:r>
-        <w:rPr>
-          <w:rFonts w:ascii="Courier New" w:hAnsi="Courier New" w:cs="Courier New"/>
-          <w:color w:val="767171" w:themeColor="background2" w:themeShade="80"/>
-        </w:rPr>
-        <w:t>…</w:t>
-      </w:r>
-    </w:p>
-    <w:p>
-      <w:pPr>
-        <w:spacing w:after="0"/>
-        <w:rPr>
-          <w:rFonts w:ascii="Courier New" w:hAnsi="Courier New" w:cs="Courier New"/>
-          <w:color w:val="767171" w:themeColor="background2" w:themeShade="80"/>
-        </w:rPr>
-      </w:pPr>
-      <w:r>
-        <w:rPr>
-          <w:rFonts w:ascii="Courier New" w:hAnsi="Courier New" w:cs="Courier New"/>
-          <w:color w:val="767171" w:themeColor="background2" w:themeShade="80"/>
-        </w:rPr>
-        <w:t>RT @</w:t>
-      </w:r>
-      <w:proofErr w:type="spellStart"/>
-      <w:r>
-        <w:rPr>
-          <w:rFonts w:ascii="Courier New" w:hAnsi="Courier New" w:cs="Courier New"/>
-          <w:color w:val="767171" w:themeColor="background2" w:themeShade="80"/>
-        </w:rPr>
-        <w:t>BeautyIsZion</w:t>
-      </w:r>
-      <w:proofErr w:type="spellEnd"/>
-      <w:r>
-        <w:rPr>
-          <w:rFonts w:ascii="Courier New" w:hAnsi="Courier New" w:cs="Courier New"/>
-          <w:color w:val="767171" w:themeColor="background2" w:themeShade="80"/>
-        </w:rPr>
-        <w:t xml:space="preserve">: It’s finally Friday! </w:t>
-      </w:r>
-      <w:r>
-        <w:rPr>
-          <w:rFonts w:ascii="Segoe UI Emoji" w:hAnsi="Segoe UI Emoji" w:cs="Segoe UI Emoji"/>
-          <w:color w:val="767171" w:themeColor="background2" w:themeShade="80"/>
-        </w:rPr>
-        <w:t>🙌🏽</w:t>
-      </w:r>
-    </w:p>
-    <w:p>
-      <w:pPr>
-        <w:spacing w:after="0"/>
-        <w:rPr>
-          <w:rFonts w:ascii="Courier New" w:hAnsi="Courier New" w:cs="Courier New"/>
-        </w:rPr>
-      </w:pPr>
-      <w:proofErr w:type="gramStart"/>
-      <w:r>
-        <w:rPr>
-          <w:rFonts w:ascii="Courier New" w:hAnsi="Courier New" w:cs="Courier New"/>
-          <w:color w:val="767171" w:themeColor="background2" w:themeShade="80"/>
-        </w:rPr>
-        <w:t>So</w:t>
-      </w:r>
-      <w:proofErr w:type="gramEnd"/>
-      <w:r>
-        <w:rPr>
-          <w:rFonts w:ascii="Courier New" w:hAnsi="Courier New" w:cs="Courier New"/>
-          <w:color w:val="767171" w:themeColor="background2" w:themeShade="80"/>
-        </w:rPr>
-        <w:t xml:space="preserve"> it’s cash app Friday </w:t>
-      </w:r>
-      <w:r>
-        <w:rPr>
-          <w:rFonts w:ascii="Segoe UI Emoji" w:hAnsi="Segoe UI Emoji" w:cs="Segoe UI Emoji"/>
-          <w:color w:val="767171" w:themeColor="background2" w:themeShade="80"/>
-        </w:rPr>
-        <w:t>🤔</w:t>
-      </w:r>
-    </w:p>
-    <w:p>
-      <w:pPr>
-        <w:spacing w:after="0"/>
-        <w:rPr>
-          <w:rFonts w:ascii="Courier New" w:hAnsi="Courier New" w:cs="Courier New"/>
-        </w:rPr>
-      </w:pPr>
-    </w:p>
-    <w:p>
-      <w:pPr>
-        <w:spacing w:after="0"/>
-        <w:rPr>
-          <w:rFonts w:ascii="Courier New" w:hAnsi="Courier New" w:cs="Courier New"/>
-        </w:rPr>
-      </w:pPr>
-      <w:r>
-        <w:rPr>
-          <w:rFonts w:ascii="Courier New" w:hAnsi="Courier New" w:cs="Courier New"/>
-        </w:rPr>
-        <w:t>Messages from Group 1</w:t>
-      </w:r>
-    </w:p>
-    <w:p>
-      <w:pPr>
-        <w:spacing w:after="0"/>
-        <w:rPr>
-          <w:rFonts w:ascii="Courier New" w:hAnsi="Courier New" w:cs="Courier New"/>
-          <w:color w:val="767171" w:themeColor="background2" w:themeShade="80"/>
-        </w:rPr>
-      </w:pPr>
-      <w:r>
-        <w:rPr>
-          <w:rFonts w:ascii="Courier New" w:hAnsi="Courier New" w:cs="Courier New"/>
-          <w:color w:val="767171" w:themeColor="background2" w:themeShade="80"/>
-        </w:rPr>
-        <w:t>@DWF2006 @</w:t>
-      </w:r>
-      <w:proofErr w:type="spellStart"/>
-      <w:r>
-        <w:rPr>
-          <w:rFonts w:ascii="Courier New" w:hAnsi="Courier New" w:cs="Courier New"/>
-          <w:color w:val="767171" w:themeColor="background2" w:themeShade="80"/>
-        </w:rPr>
-        <w:t>smith_lynne</w:t>
-      </w:r>
-      <w:proofErr w:type="spellEnd"/>
-      <w:r>
-        <w:rPr>
-          <w:rFonts w:ascii="Courier New" w:hAnsi="Courier New" w:cs="Courier New"/>
-          <w:color w:val="767171" w:themeColor="background2" w:themeShade="80"/>
-        </w:rPr>
-        <w:t xml:space="preserve"> @</w:t>
-      </w:r>
-      <w:proofErr w:type="spellStart"/>
-      <w:r>
-        <w:rPr>
-          <w:rFonts w:ascii="Courier New" w:hAnsi="Courier New" w:cs="Courier New"/>
-          <w:color w:val="767171" w:themeColor="background2" w:themeShade="80"/>
-        </w:rPr>
-        <w:t>frankcottrell_b</w:t>
-      </w:r>
-      <w:proofErr w:type="spellEnd"/>
-      <w:r>
-        <w:rPr>
-          <w:rFonts w:ascii="Courier New" w:hAnsi="Courier New" w:cs="Courier New"/>
-          <w:color w:val="767171" w:themeColor="background2" w:themeShade="80"/>
-        </w:rPr>
-        <w:t xml:space="preserve"> @</w:t>
-      </w:r>
-      <w:proofErr w:type="spellStart"/>
-      <w:r>
-        <w:rPr>
-          <w:rFonts w:ascii="Courier New" w:hAnsi="Courier New" w:cs="Courier New"/>
-          <w:color w:val="767171" w:themeColor="background2" w:themeShade="80"/>
-        </w:rPr>
-        <w:t>Pawmdapie</w:t>
-      </w:r>
-      <w:proofErr w:type="spellEnd"/>
-      <w:r>
-        <w:rPr>
-          <w:rFonts w:ascii="Courier New" w:hAnsi="Courier New" w:cs="Courier New"/>
-          <w:color w:val="767171" w:themeColor="background2" w:themeShade="80"/>
-        </w:rPr>
-        <w:t xml:space="preserve"> @</w:t>
-      </w:r>
-      <w:proofErr w:type="spellStart"/>
-      <w:r>
-        <w:rPr>
-          <w:rFonts w:ascii="Courier New" w:hAnsi="Courier New" w:cs="Courier New"/>
-          <w:color w:val="767171" w:themeColor="background2" w:themeShade="80"/>
-        </w:rPr>
-        <w:t>AllonsyAlondra</w:t>
-      </w:r>
-      <w:proofErr w:type="spellEnd"/>
-      <w:r>
-        <w:rPr>
-          <w:rFonts w:ascii="Courier New" w:hAnsi="Courier New" w:cs="Courier New"/>
-          <w:color w:val="767171" w:themeColor="background2" w:themeShade="80"/>
-        </w:rPr>
-        <w:t xml:space="preserve"> @</w:t>
-      </w:r>
-      <w:proofErr w:type="spellStart"/>
-      <w:r>
-        <w:rPr>
-          <w:rFonts w:ascii="Courier New" w:hAnsi="Courier New" w:cs="Courier New"/>
-          <w:color w:val="767171" w:themeColor="background2" w:themeShade="80"/>
-        </w:rPr>
-        <w:t>SteffiKnows</w:t>
-      </w:r>
-      <w:proofErr w:type="spellEnd"/>
-      <w:r>
-        <w:rPr>
-          <w:rFonts w:ascii="Courier New" w:hAnsi="Courier New" w:cs="Courier New"/>
-          <w:color w:val="767171" w:themeColor="background2" w:themeShade="80"/>
-        </w:rPr>
-        <w:t xml:space="preserve"> @bluebox99 Thank you very much Andre… https://t.co/AY4rNOu4XJ</w:t>
-      </w:r>
-    </w:p>
-    <w:p>
-      <w:pPr>
-        <w:spacing w:after="0"/>
-        <w:rPr>
-          <w:rFonts w:ascii="Courier New" w:hAnsi="Courier New" w:cs="Courier New"/>
-          <w:color w:val="767171" w:themeColor="background2" w:themeShade="80"/>
-        </w:rPr>
-      </w:pPr>
-      <w:r>
-        <w:rPr>
-          <w:rFonts w:ascii="Courier New" w:hAnsi="Courier New" w:cs="Courier New"/>
-          <w:color w:val="767171" w:themeColor="background2" w:themeShade="80"/>
-        </w:rPr>
-        <w:t>RT @</w:t>
-      </w:r>
-      <w:proofErr w:type="spellStart"/>
-      <w:r>
-        <w:rPr>
-          <w:rFonts w:ascii="Courier New" w:hAnsi="Courier New" w:cs="Courier New"/>
-          <w:color w:val="767171" w:themeColor="background2" w:themeShade="80"/>
-        </w:rPr>
-        <w:t>arminvanbuuren</w:t>
-      </w:r>
-      <w:proofErr w:type="spellEnd"/>
-      <w:r>
-        <w:rPr>
-          <w:rFonts w:ascii="Courier New" w:hAnsi="Courier New" w:cs="Courier New"/>
-          <w:color w:val="767171" w:themeColor="background2" w:themeShade="80"/>
-        </w:rPr>
-        <w:t>: It's Friday!! let's trance up your weekend! #TranceTop1000 https://t.co/nqcfLChjGu</w:t>
-      </w:r>
-    </w:p>
-    <w:p>
-      <w:pPr>
-        <w:spacing w:after="0"/>
-        <w:rPr>
-          <w:rFonts w:ascii="Courier New" w:hAnsi="Courier New" w:cs="Courier New"/>
-          <w:color w:val="767171" w:themeColor="background2" w:themeShade="80"/>
-        </w:rPr>
-      </w:pPr>
-      <w:r>
-        <w:rPr>
-          <w:rFonts w:ascii="Courier New" w:hAnsi="Courier New" w:cs="Courier New"/>
-          <w:color w:val="767171" w:themeColor="background2" w:themeShade="80"/>
-        </w:rPr>
-        <w:t xml:space="preserve">I never knew someone to take Black Friday so </w:t>
-      </w:r>
-      <w:proofErr w:type="gramStart"/>
-      <w:r>
-        <w:rPr>
-          <w:rFonts w:ascii="Courier New" w:hAnsi="Courier New" w:cs="Courier New"/>
-          <w:color w:val="767171" w:themeColor="background2" w:themeShade="80"/>
-        </w:rPr>
-        <w:t>serious</w:t>
-      </w:r>
-      <w:proofErr w:type="gramEnd"/>
-      <w:r>
-        <w:rPr>
-          <w:rFonts w:ascii="Courier New" w:hAnsi="Courier New" w:cs="Courier New"/>
-          <w:color w:val="767171" w:themeColor="background2" w:themeShade="80"/>
-        </w:rPr>
-        <w:t xml:space="preserve"> until I started working with @</w:t>
-      </w:r>
-      <w:proofErr w:type="spellStart"/>
-      <w:r>
-        <w:rPr>
-          <w:rFonts w:ascii="Courier New" w:hAnsi="Courier New" w:cs="Courier New"/>
-          <w:color w:val="767171" w:themeColor="background2" w:themeShade="80"/>
-        </w:rPr>
-        <w:t>mindiii</w:t>
-      </w:r>
-      <w:proofErr w:type="spellEnd"/>
-      <w:r>
-        <w:rPr>
-          <w:rFonts w:ascii="Courier New" w:hAnsi="Courier New" w:cs="Courier New"/>
-          <w:color w:val="767171" w:themeColor="background2" w:themeShade="80"/>
-        </w:rPr>
-        <w:t xml:space="preserve">_ </w:t>
+        <w:t xml:space="preserve">I never knew someone to take Black Friday so serious until I started working with @mindiii_ </w:t>
       </w:r>
       <w:r>
         <w:rPr>
@@ -5295,30 +4876,51 @@
           <w:rFonts w:ascii="Courier New" w:hAnsi="Courier New" w:cs="Courier New"/>
           <w:color w:val="767171" w:themeColor="background2" w:themeShade="80"/>
         </w:rPr>
-        <w:t xml:space="preserve">️Morning </w:t>
-      </w:r>
-      <w:proofErr w:type="spellStart"/>
+        <w:t>️Morning Twitterworld</w:t>
+      </w:r>
+      <w:r>
+        <w:rPr>
+          <w:rFonts w:ascii="Segoe UI Emoji" w:hAnsi="Segoe UI Emoji" w:cs="Segoe UI Emoji"/>
+          <w:color w:val="767171" w:themeColor="background2" w:themeShade="80"/>
+        </w:rPr>
+        <w:t>☕</w:t>
+      </w:r>
       <w:r>
         <w:rPr>
           <w:rFonts w:ascii="Courier New" w:hAnsi="Courier New" w:cs="Courier New"/>
           <w:color w:val="767171" w:themeColor="background2" w:themeShade="80"/>
         </w:rPr>
-        <w:t>Twitterworld</w:t>
-      </w:r>
-      <w:proofErr w:type="spellEnd"/>
+        <w:t>️</w:t>
+      </w:r>
+    </w:p>
+    <w:p>
+      <w:pPr>
+        <w:spacing w:after="0"/>
+        <w:rPr>
+          <w:rFonts w:ascii="Courier New" w:hAnsi="Courier New" w:cs="Courier New"/>
+          <w:color w:val="767171" w:themeColor="background2" w:themeShade="80"/>
+        </w:rPr>
+      </w:pPr>
       <w:r>
         <w:rPr>
           <w:rFonts w:ascii="Segoe UI Emoji" w:hAnsi="Segoe UI Emoji" w:cs="Segoe UI Emoji"/>
           <w:color w:val="767171" w:themeColor="background2" w:themeShade="80"/>
         </w:rPr>
-        <w:t>☕</w:t>
+        <w:t>🍁</w:t>
       </w:r>
       <w:r>
         <w:rPr>
           <w:rFonts w:ascii="Courier New" w:hAnsi="Courier New" w:cs="Courier New"/>
           <w:color w:val="767171" w:themeColor="background2" w:themeShade="80"/>
         </w:rPr>
-        <w:t>️</w:t>
+        <w:t>Happy Friday</w:t>
+      </w:r>
+      <w:r>
+        <w:rPr>
+          <w:rFonts w:ascii="Segoe UI Emoji" w:hAnsi="Segoe UI Emoji" w:cs="Segoe UI Emoji"/>
+          <w:color w:val="767171" w:themeColor="background2" w:themeShade="80"/>
+        </w:rPr>
+        <w:t>🍃🍂🍁</w:t>
       </w:r>
     </w:p>
     <w:p>
@@ -5334,6 +4936,20 @@
           <w:rFonts w:ascii="Segoe UI Emoji" w:hAnsi="Segoe UI Emoji" w:cs="Segoe UI Emoji"/>
           <w:color w:val="767171" w:themeColor="background2" w:themeShade="80"/>
         </w:rPr>
+        <w:t>🍂</w:t>
+      </w:r>
+      <w:r>
+        <w:rPr>
+          <w:rFonts w:ascii="Courier New" w:hAnsi="Courier New" w:cs="Courier New"/>
+          <w:color w:val="767171" w:themeColor="background2" w:themeShade="80"/>
+        </w:rPr>
+        <w:t>Great upcoming weekend</w:t>
+      </w:r>
+      <w:r>
+        <w:rPr>
+          <w:rFonts w:ascii="Segoe UI Emoji" w:hAnsi="Segoe UI Emoji" w:cs="Segoe UI Emoji"/>
+          <w:color w:val="767171" w:themeColor="background2" w:themeShade="80"/>
+        </w:rPr>
         <w:t>🍁</w:t>
       </w:r>
       <w:r>
@@ -5341,14 +4957,71 @@
           <w:rFonts w:ascii="Courier New" w:hAnsi="Courier New" w:cs="Courier New"/>
           <w:color w:val="767171" w:themeColor="background2" w:themeShade="80"/>
         </w:rPr>
-        <w:t>Happy Friday</w:t>
+        <w:t xml:space="preserve"> https://t.co/FspDWFmLr4</w:t>
+      </w:r>
+    </w:p>
+    <w:p>
+      <w:pPr>
+        <w:spacing w:after="0"/>
+        <w:rPr>
+          <w:rFonts w:ascii="Courier New" w:hAnsi="Courier New" w:cs="Courier New"/>
+          <w:color w:val="767171" w:themeColor="background2" w:themeShade="80"/>
+        </w:rPr>
+      </w:pPr>
+      <w:r>
+        <w:rPr>
+          <w:rFonts w:ascii="Courier New" w:hAnsi="Courier New" w:cs="Courier New"/>
+          <w:color w:val="767171" w:themeColor="background2" w:themeShade="80"/>
+        </w:rPr>
+        <w:t xml:space="preserve">have a blessing friday eveyone </w:t>
+      </w:r>
+    </w:p>
+    <w:p>
+      <w:pPr>
+        <w:spacing w:after="0"/>
+        <w:rPr>
+          <w:rFonts w:ascii="Courier New" w:hAnsi="Courier New" w:cs="Courier New"/>
+          <w:color w:val="767171" w:themeColor="background2" w:themeShade="80"/>
+        </w:rPr>
+      </w:pPr>
+    </w:p>
+    <w:p>
+      <w:pPr>
+        <w:spacing w:after="0"/>
+        <w:rPr>
+          <w:rFonts w:ascii="Courier New" w:hAnsi="Courier New" w:cs="Courier New"/>
+          <w:color w:val="767171" w:themeColor="background2" w:themeShade="80"/>
+        </w:rPr>
+      </w:pPr>
+      <w:r>
+        <w:rPr>
+          <w:rFonts w:ascii="Courier New" w:hAnsi="Courier New" w:cs="Courier New"/>
+          <w:color w:val="767171" w:themeColor="background2" w:themeShade="80"/>
+        </w:rPr>
+        <w:t>#EMABiggestFansJustinBieber https://t.co/ZppHxbeBTs</w:t>
+      </w:r>
+    </w:p>
+    <w:p>
+      <w:pPr>
+        <w:spacing w:after="0"/>
+        <w:rPr>
+          <w:rFonts w:ascii="Courier New" w:hAnsi="Courier New" w:cs="Courier New"/>
+          <w:color w:val="767171" w:themeColor="background2" w:themeShade="80"/>
+        </w:rPr>
+      </w:pPr>
+      <w:r>
+        <w:rPr>
+          <w:rFonts w:ascii="Courier New" w:hAnsi="Courier New" w:cs="Courier New"/>
+          <w:color w:val="767171" w:themeColor="background2" w:themeShade="80"/>
+        </w:rPr>
+        <w:t>@AnayaSen_ Your welcome, have a nice Friday!</w:t>
       </w:r>
       <w:r>
         <w:rPr>
           <w:rFonts w:ascii="Segoe UI Emoji" w:hAnsi="Segoe UI Emoji" w:cs="Segoe UI Emoji"/>
           <w:color w:val="767171" w:themeColor="background2" w:themeShade="80"/>
         </w:rPr>
-        <w:t>🍃🍂🍁</w:t>
+        <w:t>😘</w:t>
       </w:r>
     </w:p>
     <w:p>
@@ -5361,216 +5034,10 @@
       </w:pPr>
       <w:r>
         <w:rPr>
-          <w:rFonts w:ascii="Segoe UI Emoji" w:hAnsi="Segoe UI Emoji" w:cs="Segoe UI Emoji"/>
-          <w:color w:val="767171" w:themeColor="background2" w:themeShade="80"/>
-        </w:rPr>
-        <w:t>🍂</w:t>
-      </w:r>
-      <w:r>
-        <w:rPr>
           <w:rFonts w:ascii="Courier New" w:hAnsi="Courier New" w:cs="Courier New"/>
           <w:color w:val="767171" w:themeColor="background2" w:themeShade="80"/>
         </w:rPr>
-        <w:t>Great upcoming weekend</w:t>
-      </w:r>
-      <w:r>
-        <w:rPr>
-          <w:rFonts w:ascii="Segoe UI Emoji" w:hAnsi="Segoe UI Emoji" w:cs="Segoe UI Emoji"/>
-          <w:color w:val="767171" w:themeColor="background2" w:themeShade="80"/>
-        </w:rPr>
-        <w:t>🍁</w:t>
-      </w:r>
-      <w:r>
-        <w:rPr>
-          <w:rFonts w:ascii="Courier New" w:hAnsi="Courier New" w:cs="Courier New"/>
-          <w:color w:val="767171" w:themeColor="background2" w:themeShade="80"/>
-        </w:rPr>
-        <w:t xml:space="preserve"> https://t.co/FspDWFmLr4</w:t>
-      </w:r>
-    </w:p>
-    <w:p>
-      <w:pPr>
-        <w:spacing w:after="0"/>
-        <w:rPr>
-          <w:rFonts w:ascii="Courier New" w:hAnsi="Courier New" w:cs="Courier New"/>
-          <w:color w:val="767171" w:themeColor="background2" w:themeShade="80"/>
-        </w:rPr>
-      </w:pPr>
-      <w:r>
-        <w:rPr>
-          <w:rFonts w:ascii="Courier New" w:hAnsi="Courier New" w:cs="Courier New"/>
-          <w:color w:val="767171" w:themeColor="background2" w:themeShade="80"/>
-        </w:rPr>
-        <w:t xml:space="preserve">have a blessing </w:t>
-      </w:r>
-      <w:proofErr w:type="spellStart"/>
-      <w:r>
-        <w:rPr>
-          <w:rFonts w:ascii="Courier New" w:hAnsi="Courier New" w:cs="Courier New"/>
-          <w:color w:val="767171" w:themeColor="background2" w:themeShade="80"/>
-        </w:rPr>
-        <w:t>friday</w:t>
-      </w:r>
-      <w:proofErr w:type="spellEnd"/>
-      <w:r>
-        <w:rPr>
-          <w:rFonts w:ascii="Courier New" w:hAnsi="Courier New" w:cs="Courier New"/>
-          <w:color w:val="767171" w:themeColor="background2" w:themeShade="80"/>
-        </w:rPr>
-        <w:t xml:space="preserve"> </w:t>
-      </w:r>
-      <w:proofErr w:type="spellStart"/>
-      <w:r>
-        <w:rPr>
-          <w:rFonts w:ascii="Courier New" w:hAnsi="Courier New" w:cs="Courier New"/>
-          <w:color w:val="767171" w:themeColor="background2" w:themeShade="80"/>
-        </w:rPr>
-        <w:t>eveyone</w:t>
-      </w:r>
-      <w:proofErr w:type="spellEnd"/>
-      <w:r>
-        <w:rPr>
-          <w:rFonts w:ascii="Courier New" w:hAnsi="Courier New" w:cs="Courier New"/>
-          <w:color w:val="767171" w:themeColor="background2" w:themeShade="80"/>
-        </w:rPr>
-        <w:t xml:space="preserve"> </w:t>
-      </w:r>
-    </w:p>
-    <w:p>
-      <w:pPr>
-        <w:spacing w:after="0"/>
-        <w:rPr>
-          <w:rFonts w:ascii="Courier New" w:hAnsi="Courier New" w:cs="Courier New"/>
-          <w:color w:val="767171" w:themeColor="background2" w:themeShade="80"/>
-        </w:rPr>
-      </w:pPr>
-    </w:p>
-    <w:p>
-      <w:pPr>
-        <w:spacing w:after="0"/>
-        <w:rPr>
-          <w:rFonts w:ascii="Courier New" w:hAnsi="Courier New" w:cs="Courier New"/>
-          <w:color w:val="767171" w:themeColor="background2" w:themeShade="80"/>
-        </w:rPr>
-      </w:pPr>
-      <w:r>
-        <w:rPr>
-          <w:rFonts w:ascii="Courier New" w:hAnsi="Courier New" w:cs="Courier New"/>
-          <w:color w:val="767171" w:themeColor="background2" w:themeShade="80"/>
-        </w:rPr>
-        <w:t>#</w:t>
-      </w:r>
-      <w:proofErr w:type="spellStart"/>
-      <w:r>
-        <w:rPr>
-          <w:rFonts w:ascii="Courier New" w:hAnsi="Courier New" w:cs="Courier New"/>
-          <w:color w:val="767171" w:themeColor="background2" w:themeShade="80"/>
-        </w:rPr>
-        <w:t>EMABiggestFansJustinBieber</w:t>
-      </w:r>
-      <w:proofErr w:type="spellEnd"/>
-      <w:r>
-        <w:rPr>
-          <w:rFonts w:ascii="Courier New" w:hAnsi="Courier New" w:cs="Courier New"/>
-          <w:color w:val="767171" w:themeColor="background2" w:themeShade="80"/>
-        </w:rPr>
-        <w:t xml:space="preserve"> https://t.co/ZppHxbeBTs</w:t>
-      </w:r>
-    </w:p>
-    <w:p>
-      <w:pPr>
-        <w:spacing w:after="0"/>
-        <w:rPr>
-          <w:rFonts w:ascii="Courier New" w:hAnsi="Courier New" w:cs="Courier New"/>
-          <w:color w:val="767171" w:themeColor="background2" w:themeShade="80"/>
-        </w:rPr>
-      </w:pPr>
-      <w:r>
-        <w:rPr>
-          <w:rFonts w:ascii="Courier New" w:hAnsi="Courier New" w:cs="Courier New"/>
-          <w:color w:val="767171" w:themeColor="background2" w:themeShade="80"/>
-        </w:rPr>
-        <w:t>@</w:t>
-      </w:r>
-      <w:proofErr w:type="spellStart"/>
-      <w:r>
-        <w:rPr>
-          <w:rFonts w:ascii="Courier New" w:hAnsi="Courier New" w:cs="Courier New"/>
-          <w:color w:val="767171" w:themeColor="background2" w:themeShade="80"/>
-        </w:rPr>
-        <w:t>AnayaSen</w:t>
-      </w:r>
-      <w:proofErr w:type="spellEnd"/>
-      <w:r>
-        <w:rPr>
-          <w:rFonts w:ascii="Courier New" w:hAnsi="Courier New" w:cs="Courier New"/>
-          <w:color w:val="767171" w:themeColor="background2" w:themeShade="80"/>
-        </w:rPr>
-        <w:t xml:space="preserve">_ Your welcome, have a nice </w:t>
-      </w:r>
-      <w:proofErr w:type="gramStart"/>
-      <w:r>
-        <w:rPr>
-          <w:rFonts w:ascii="Courier New" w:hAnsi="Courier New" w:cs="Courier New"/>
-          <w:color w:val="767171" w:themeColor="background2" w:themeShade="80"/>
-        </w:rPr>
-        <w:t>Friday!</w:t>
-      </w:r>
-      <w:r>
-        <w:rPr>
-          <w:rFonts w:ascii="Segoe UI Emoji" w:hAnsi="Segoe UI Emoji" w:cs="Segoe UI Emoji"/>
-          <w:color w:val="767171" w:themeColor="background2" w:themeShade="80"/>
-        </w:rPr>
-        <w:t>😘</w:t>
-      </w:r>
-      <w:proofErr w:type="gramEnd"/>
-    </w:p>
-    <w:p>
-      <w:pPr>
-        <w:spacing w:after="0"/>
-        <w:rPr>
-          <w:rFonts w:ascii="Courier New" w:hAnsi="Courier New" w:cs="Courier New"/>
-          <w:color w:val="767171" w:themeColor="background2" w:themeShade="80"/>
-        </w:rPr>
-      </w:pPr>
-      <w:r>
-        <w:rPr>
-          <w:rFonts w:ascii="Courier New" w:hAnsi="Courier New" w:cs="Courier New"/>
-          <w:color w:val="767171" w:themeColor="background2" w:themeShade="80"/>
-        </w:rPr>
-        <w:t xml:space="preserve">Thank </w:t>
-      </w:r>
-      <w:proofErr w:type="gramStart"/>
-      <w:r>
-        <w:rPr>
-          <w:rFonts w:ascii="Courier New" w:hAnsi="Courier New" w:cs="Courier New"/>
-          <w:color w:val="767171" w:themeColor="background2" w:themeShade="80"/>
-        </w:rPr>
-        <w:t>God</w:t>
-      </w:r>
-      <w:proofErr w:type="gramEnd"/>
-      <w:r>
-        <w:rPr>
-          <w:rFonts w:ascii="Courier New" w:hAnsi="Courier New" w:cs="Courier New"/>
-          <w:color w:val="767171" w:themeColor="background2" w:themeShade="80"/>
-        </w:rPr>
-        <w:t xml:space="preserve"> It’s </w:t>
-      </w:r>
-      <w:proofErr w:type="spellStart"/>
-      <w:r>
-        <w:rPr>
-          <w:rFonts w:ascii="Courier New" w:hAnsi="Courier New" w:cs="Courier New"/>
-          <w:color w:val="767171" w:themeColor="background2" w:themeShade="80"/>
-        </w:rPr>
-        <w:t>Funken</w:t>
-      </w:r>
-      <w:proofErr w:type="spellEnd"/>
-      <w:r>
-        <w:rPr>
-          <w:rFonts w:ascii="Courier New" w:hAnsi="Courier New" w:cs="Courier New"/>
-          <w:color w:val="767171" w:themeColor="background2" w:themeShade="80"/>
-        </w:rPr>
-        <w:t xml:space="preserve"> Friday 2017:14 </w:t>
+        <w:t xml:space="preserve">Thank God It’s Funken Friday 2017:14 </w:t>
       </w:r>
     </w:p>
     <w:p>
@@ -6842,550 +6309,6 @@
 </w:styles>
 </file>
 
-<file path=word/glossary/document.xml><?xml version="1.0" encoding="utf-8"?>
-<w:glossaryDocument xmlns:wpc="http://schemas.microsoft.com/office/word/2010/wordprocessingCanvas" xmlns:cx="http://schemas.microsoft.com/office/drawing/2014/chartex" xmlns:cx1="http://schemas.microsoft.com/office/drawing/2015/9/8/chartex" xmlns:cx2="http://schemas.microsoft.com/office/drawing/2015/10/21/chartex" xmlns:cx3="http://schemas.microsoft.com/office/drawing/2016/5/9/chartex" xmlns:cx4="http://schemas.microsoft.com/office/drawing/2016/5/10/chartex" xmlns:cx5="http://schemas.microsoft.com/office/drawing/2016/5/11/chartex" xmlns:cx6="http://schemas.microsoft.com/office/drawing/2016/5/12/chartex" xmlns:cx7="http://schemas.microsoft.com/office/drawing/2016/5/13/chartex" xmlns:cx8="http://schemas.microsoft.com/office/drawing/2016/5/14/chartex" xmlns:mc="http://schemas.openxmlformats.org/markup-compatibility/2006" xmlns:aink="http://schemas.microsoft.com/office/drawing/2016/ink" xmlns:am3d="http://schemas.microsoft.com/office/drawing/2017/model3d" xmlns:o="urn:schemas-microsoft-com:office:office" xmlns:r="http://schemas.openxmlformats.org/officeDocument/2006/relationships" xmlns:m="http://schemas.openxmlformats.org/officeDocument/2006/math" xmlns:v="urn:schemas-microsoft-com:vml" xmlns:wp14="http://schemas.microsoft.com/office/word/2010/wordprocessingDrawing" xmlns:wp="http://schemas.openxmlformats.org/drawingml/2006/wordprocessingDrawing" xmlns:w10="urn:schemas-microsoft-com:office:word" xmlns:w="http://schemas.openxmlformats.org/wordprocessingml/2006/main" xmlns:w14="http://schemas.microsoft.com/office/word/2010/wordml" xmlns:w15="http://schemas.microsoft.com/office/word/2012/wordml" xmlns:w16cid="http://schemas.microsoft.com/office/word/2016/wordml/cid" xmlns:w16se="http://schemas.microsoft.com/office/word/2015/wordml/symex" xmlns:wpg="http://schemas.microsoft.com/office/word/2010/wordprocessingGroup" xmlns:wpi="http://schemas.microsoft.com/office/word/2010/wordprocessingInk" xmlns:wne="http://schemas.microsoft.com/office/word/2006/wordml" xmlns:wps="http://schemas.microsoft.com/office/word/2010/wordprocessingShape" mc:Ignorable="w14 w15 w16se w16cid wp14"/>
-</file>
-
-<file path=word/glossary/fontTable.xml><?xml version="1.0" encoding="utf-8"?>
-<w:fonts xmlns:mc="http://schemas.openxmlformats.org/markup-compatibility/2006" xmlns:r="http://schemas.openxmlformats.org/officeDocument/2006/relationships" xmlns:w="http://schemas.openxmlformats.org/wordprocessingml/2006/main" xmlns:w14="http://schemas.microsoft.com/office/word/2010/wordml" xmlns:w15="http://schemas.microsoft.com/office/word/2012/wordml" xmlns:w16cid="http://schemas.microsoft.com/office/word/2016/wordml/cid" xmlns:w16se="http://schemas.microsoft.com/office/word/2015/wordml/symex" mc:Ignorable="w14 w15 w16se w16cid">
-  <w:font w:name="Calibri">
-    <w:panose1 w:val="020F0502020204030204"/>
-    <w:charset w:val="00"/>
-    <w:family w:val="swiss"/>
-    <w:pitch w:val="variable"/>
-    <w:sig w:usb0="E0002AFF" w:usb1="C000247B" w:usb2="00000009" w:usb3="00000000" w:csb0="000001FF" w:csb1="00000000"/>
-  </w:font>
-  <w:font w:name="Times New Roman">
-    <w:panose1 w:val="02020603050405020304"/>
-    <w:charset w:val="00"/>
-    <w:family w:val="roman"/>
-    <w:pitch w:val="variable"/>
-    <w:sig w:usb0="E0002EFF" w:usb1="C000785B" w:usb2="00000009" w:usb3="00000000" w:csb0="000001FF" w:csb1="00000000"/>
-  </w:font>
-  <w:font w:name="Calibri Light">
-    <w:panose1 w:val="020F0302020204030204"/>
-    <w:charset w:val="00"/>
-    <w:family w:val="swiss"/>
-    <w:pitch w:val="variable"/>
-    <w:sig w:usb0="E0002AFF" w:usb1="C000247B" w:usb2="00000009" w:usb3="00000000" w:csb0="000001FF" w:csb1="00000000"/>
-  </w:font>
-  <w:font w:name="Cambria Math">
-    <w:panose1 w:val="02040503050406030204"/>
-    <w:charset w:val="00"/>
-    <w:family w:val="roman"/>
-    <w:pitch w:val="variable"/>
-    <w:sig w:usb0="E00002FF" w:usb1="420024FF" w:usb2="00000000" w:usb3="00000000" w:csb0="0000019F" w:csb1="00000000"/>
-  </w:font>
-  <w:font w:name="Courier New">
-    <w:panose1 w:val="02070309020205020404"/>
-    <w:charset w:val="00"/>
-    <w:family w:val="modern"/>
-    <w:pitch w:val="fixed"/>
-    <w:sig w:usb0="E0002EFF" w:usb1="C0007843" w:usb2="00000009" w:usb3="00000000" w:csb0="000001FF" w:csb1="00000000"/>
-  </w:font>
-  <w:font w:name="Segoe UI Emoji">
-    <w:panose1 w:val="020B0502040204020203"/>
-    <w:charset w:val="00"/>
-    <w:family w:val="swiss"/>
-    <w:pitch w:val="variable"/>
-    <w:sig w:usb0="00000003" w:usb1="02000000" w:usb2="00000000" w:usb3="00000000" w:csb0="00000001" w:csb1="00000000"/>
-  </w:font>
-</w:fonts>
-</file>
-
-<file path=word/glossary/settings.xml><?xml version="1.0" encoding="utf-8"?>
-<w:settings xmlns:mc="http://schemas.openxmlformats.org/markup-compatibility/2006" xmlns:o="urn:schemas-microsoft-com:office:office" xmlns:r="http://schemas.openxmlformats.org/officeDocument/2006/relationships" xmlns:m="http://schemas.openxmlformats.org/officeDocument/2006/math" xmlns:v="urn:schemas-microsoft-com:vml" xmlns:w10="urn:schemas-microsoft-com:office:word" xmlns:w="http://schemas.openxmlformats.org/wordprocessingml/2006/main" xmlns:w14="http://schemas.microsoft.com/office/word/2010/wordml" xmlns:w15="http://schemas.microsoft.com/office/word/2012/wordml" xmlns:w16cid="http://schemas.microsoft.com/office/word/2016/wordml/cid" xmlns:w16se="http://schemas.microsoft.com/office/word/2015/wordml/symex" xmlns:sl="http://schemas.openxmlformats.org/schemaLibrary/2006/main" mc:Ignorable="w14 w15 w16se w16cid">
-  <w:view w:val="normal"/>
-  <w:revisionView w:insDel="0" w:inkAnnotations="0"/>
-  <w:defaultTabStop w:val="720"/>
-  <w:characterSpacingControl w:val="doNotCompress"/>
-  <w:compat>
-    <w:useFELayout/>
-    <w:compatSetting w:name="compatibilityMode" w:uri="http://schemas.microsoft.com/office/word" w:val="15"/>
-    <w:compatSetting w:name="overrideTableStyleFontSizeAndJustification" w:uri="http://schemas.microsoft.com/office/word" w:val="1"/>
-    <w:compatSetting w:name="enableOpenTypeFeatures" w:uri="http://schemas.microsoft.com/office/word" w:val="1"/>
-    <w:compatSetting w:name="doNotFlipMirrorIndents" w:uri="http://schemas.microsoft.com/office/word" w:val="1"/>
-    <w:compatSetting w:name="differentiateMultirowTableHeaders" w:uri="http://schemas.microsoft.com/office/word" w:val="1"/>
-    <w:compatSetting w:name="useWord2013TrackBottomHyphenation" w:uri="http://schemas.microsoft.com/office/word" w:val="0"/>
-  </w:compat>
-  <w:rsids>
-    <w:rsidRoot w:val="00237903"/>
-    <w:rsid w:val="00237903"/>
-    <w:rsid w:val="009C22D0"/>
-  </w:rsids>
-  <m:mathPr>
-    <m:mathFont m:val="Cambria Math"/>
-    <m:brkBin m:val="before"/>
-    <m:brkBinSub m:val="--"/>
-    <m:smallFrac m:val="0"/>
-    <m:dispDef/>
-    <m:lMargin m:val="0"/>
-    <m:rMargin m:val="0"/>
-    <m:defJc m:val="centerGroup"/>
-    <m:wrapIndent m:val="1440"/>
-    <m:intLim m:val="subSup"/>
-    <m:naryLim m:val="undOvr"/>
-  </m:mathPr>
-  <w:themeFontLang w:val="en-US"/>
-  <w:clrSchemeMapping w:bg1="light1" w:t1="dark1" w:bg2="light2" w:t2="dark2" w:accent1="accent1" w:accent2="accent2" w:accent3="accent3" w:accent4="accent4" w:accent5="accent5" w:accent6="accent6" w:hyperlink="hyperlink" w:followedHyperlink="followedHyperlink"/>
-  <w:decimalSymbol w:val="."/>
-  <w:listSeparator w:val=","/>
-  <w15:chartTrackingRefBased/>
-</w:settings>
-</file>
-
-<file path=word/glossary/styles.xml><?xml version="1.0" encoding="utf-8"?>
-<w:styles xmlns:mc="http://schemas.openxmlformats.org/markup-compatibility/2006" xmlns:r="http://schemas.openxmlformats.org/officeDocument/2006/relationships" xmlns:w="http://schemas.openxmlformats.org/wordprocessingml/2006/main" xmlns:w14="http://schemas.microsoft.com/office/word/2010/wordml" xmlns:w15="http://schemas.microsoft.com/office/word/2012/wordml" xmlns:w16cid="http://schemas.microsoft.com/office/word/2016/wordml/cid" xmlns:w16se="http://schemas.microsoft.com/office/word/2015/wordml/symex" mc:Ignorable="w14 w15 w16se w16cid">
-  <w:docDefaults>
-    <w:rPrDefault>
-      <w:rPr>
-        <w:rFonts w:asciiTheme="minorHAnsi" w:eastAsiaTheme="minorEastAsia" w:hAnsiTheme="minorHAnsi" w:cstheme="minorBidi"/>
-        <w:sz w:val="22"/>
-        <w:szCs w:val="22"/>
-        <w:lang w:val="en-US" w:eastAsia="en-US" w:bidi="ar-SA"/>
-      </w:rPr>
-    </w:rPrDefault>
-    <w:pPrDefault>
-      <w:pPr>
-        <w:spacing w:after="160" w:line="259" w:lineRule="auto"/>
-      </w:pPr>
-    </w:pPrDefault>
-  </w:docDefaults>
-  <w:latentStyles w:defLockedState="0" w:defUIPriority="99" w:defSemiHidden="0" w:defUnhideWhenUsed="0" w:defQFormat="0" w:count="375">
-    <w:lsdException w:name="Normal" w:uiPriority="0" w:qFormat="1"/>
-    <w:lsdException w:name="heading 1" w:uiPriority="9" w:qFormat="1"/>
-    <w:lsdException w:name="heading 2" w:semiHidden="1" w:uiPriority="9" w:unhideWhenUsed="1" w:qFormat="1"/>
-    <w:lsdException w:name="heading 3" w:semiHidden="1" w:uiPriority="9" w:unhideWhenUsed="1" w:qFormat="1"/>
-    <w:lsdException w:name="heading 4" w:semiHidden="1" w:uiPriority="9" w:unhideWhenUsed="1" w:qFormat="1"/>
-    <w:lsdException w:name="heading 5" w:semiHidden="1" w:uiPriority="9" w:unhideWhenUsed="1" w:qFormat="1"/>
-    <w:lsdException w:name="heading 6" w:semiHidden="1" w:uiPriority="9" w:unhideWhenUsed="1" w:qFormat="1"/>
-    <w:lsdException w:name="heading 7" w:semiHidden="1" w:uiPriority="9" w:unhideWhenUsed="1" w:qFormat="1"/>
-    <w:lsdException w:name="heading 8" w:semiHidden="1" w:uiPriority="9" w:unhideWhenUsed="1" w:qFormat="1"/>
-    <w:lsdException w:name="heading 9" w:semiHidden="1" w:uiPriority="9" w:unhideWhenUsed="1" w:qFormat="1"/>
-    <w:lsdException w:name="index 1" w:semiHidden="1" w:unhideWhenUsed="1"/>
-    <w:lsdException w:name="index 2" w:semiHidden="1" w:unhideWhenUsed="1"/>
-    <w:lsdException w:name="index 3" w:semiHidden="1" w:unhideWhenUsed="1"/>
-    <w:lsdException w:name="index 4" w:semiHidden="1" w:unhideWhenUsed="1"/>
-    <w:lsdException w:name="index 5" w:semiHidden="1" w:unhideWhenUsed="1"/>
-    <w:lsdException w:name="index 6" w:semiHidden="1" w:unhideWhenUsed="1"/>
-    <w:lsdException w:name="index 7" w:semiHidden="1" w:unhideWhenUsed="1"/>
-    <w:lsdException w:name="index 8" w:semiHidden="1" w:unhideWhenUsed="1"/>
-    <w:lsdException w:name="index 9" w:semiHidden="1" w:unhideWhenUsed="1"/>
-    <w:lsdException w:name="toc 1" w:semiHidden="1" w:uiPriority="39" w:unhideWhenUsed="1"/>
-    <w:lsdException w:name="toc 2" w:semiHidden="1" w:uiPriority="39" w:unhideWhenUsed="1"/>
-    <w:lsdException w:name="toc 3" w:semiHidden="1" w:uiPriority="39" w:unhideWhenUsed="1"/>
-    <w:lsdException w:name="toc 4" w:semiHidden="1" w:uiPriority="39" w:unhideWhenUsed="1"/>
-    <w:lsdException w:name="toc 5" w:semiHidden="1" w:uiPriority="39" w:unhideWhenUsed="1"/>
-    <w:lsdException w:name="toc 6" w:semiHidden="1" w:uiPriority="39" w:unhideWhenUsed="1"/>
-    <w:lsdException w:name="toc 7" w:semiHidden="1" w:uiPriority="39" w:unhideWhenUsed="1"/>
-    <w:lsdException w:name="toc 8" w:semiHidden="1" w:uiPriority="39" w:unhideWhenUsed="1"/>
-    <w:lsdException w:name="toc 9" w:semiHidden="1" w:uiPriority="39" w:unhideWhenUsed="1"/>
-    <w:lsdException w:name="Normal Indent" w:semiHidden="1" w:unhideWhenUsed="1"/>
-    <w:lsdException w:name="footnote text" w:semiHidden="1" w:unhideWhenUsed="1"/>
-    <w:lsdException w:name="annotation text" w:semiHidden="1" w:unhideWhenUsed="1"/>
-    <w:lsdException w:name="header" w:semiHidden="1" w:unhideWhenUsed="1"/>
-    <w:lsdException w:name="footer" w:semiHidden="1" w:unhideWhenUsed="1"/>
-    <w:lsdException w:name="index heading" w:semiHidden="1" w:unhideWhenUsed="1"/>
-    <w:lsdException w:name="caption" w:semiHidden="1" w:uiPriority="35" w:unhideWhenUsed="1" w:qFormat="1"/>
-    <w:lsdException w:name="table of figures" w:semiHidden="1" w:unhideWhenUsed="1"/>
-    <w:lsdException w:name="envelope address" w:semiHidden="1" w:unhideWhenUsed="1"/>
-    <w:lsdException w:name="envelope return" w:semiHidden="1" w:unhideWhenUsed="1"/>
-    <w:lsdException w:name="footnote reference" w:semiHidden="1" w:unhideWhenUsed="1"/>
-    <w:lsdException w:name="annotation reference" w:semiHidden="1" w:unhideWhenUsed="1"/>
-    <w:lsdException w:name="line number" w:semiHidden="1" w:unhideWhenUsed="1"/>
-    <w:lsdException w:name="page number" w:semiHidden="1" w:unhideWhenUsed="1"/>
-    <w:lsdException w:name="endnote reference" w:semiHidden="1" w:unhideWhenUsed="1"/>
-    <w:lsdException w:name="endnote text" w:semiHidden="1" w:unhideWhenUsed="1"/>
-    <w:lsdException w:name="table of authorities" w:semiHidden="1" w:unhideWhenUsed="1"/>
-    <w:lsdException w:name="macro" w:semiHidden="1" w:unhideWhenUsed="1"/>
-    <w:lsdException w:name="toa heading" w:semiHidden="1" w:unhideWhenUsed="1"/>
-    <w:lsdException w:name="List" w:semiHidden="1" w:unhideWhenUsed="1"/>
-    <w:lsdException w:name="List Bullet" w:semiHidden="1" w:unhideWhenUsed="1"/>
-    <w:lsdException w:name="List Number" w:semiHidden="1" w:unhideWhenUsed="1"/>
-    <w:lsdException w:name="List 2" w:semiHidden="1" w:unhideWhenUsed="1"/>
-    <w:lsdException w:name="List 3" w:semiHidden="1" w:unhideWhenUsed="1"/>
-    <w:lsdException w:name="List 4" w:semiHidden="1" w:unhideWhenUsed="1"/>
-    <w:lsdException w:name="List 5" w:semiHidden="1" w:unhideWhenUsed="1"/>
-    <w:lsdException w:name="List Bullet 2" w:semiHidden="1" w:unhideWhenUsed="1"/>
-    <w:lsdException w:name="List Bullet 3" w:semiHidden="1" w:unhideWhenUsed="1"/>
-    <w:lsdException w:name="List Bullet 4" w:semiHidden="1" w:unhideWhenUsed="1"/>
-    <w:lsdException w:name="List Bullet 5" w:semiHidden="1" w:unhideWhenUsed="1"/>
-    <w:lsdException w:name="List Number 2" w:semiHidden="1" w:unhideWhenUsed="1"/>
-    <w:lsdException w:name="List Number 3" w:semiHidden="1" w:unhideWhenUsed="1"/>
-    <w:lsdException w:name="List Number 4" w:semiHidden="1" w:unhideWhenUsed="1"/>
-    <w:lsdException w:name="List Number 5" w:semiHidden="1" w:unhideWhenUsed="1"/>
-    <w:lsdException w:name="Title" w:uiPriority="10" w:qFormat="1"/>
-    <w:lsdException w:name="Closing" w:semiHidden="1" w:unhideWhenUsed="1"/>
-    <w:lsdException w:name="Signature" w:semiHidden="1" w:unhideWhenUsed="1"/>
-    <w:lsdException w:name="Default Paragraph Font" w:semiHidden="1" w:uiPriority="1" w:unhideWhenUsed="1"/>
-    <w:lsdException w:name="Body Text" w:semiHidden="1" w:unhideWhenUsed="1"/>
-    <w:lsdException w:name="Body Text Indent" w:semiHidden="1" w:unhideWhenUsed="1"/>
-    <w:lsdException w:name="List Continue" w:semiHidden="1" w:unhideWhenUsed="1"/>
-    <w:lsdException w:name="List Continue 2" w:semiHidden="1" w:unhideWhenUsed="1"/>
-    <w:lsdException w:name="List Continue 3" w:semiHidden="1" w:unhideWhenUsed="1"/>
-    <w:lsdException w:name="List Continue 4" w:semiHidden="1" w:unhideWhenUsed="1"/>
-    <w:lsdException w:name="List Continue 5" w:semiHidden="1" w:unhideWhenUsed="1"/>
-    <w:lsdException w:name="Message Header" w:semiHidden="1" w:unhideWhenUsed="1"/>
-    <w:lsdException w:name="Subtitle" w:uiPriority="11" w:qFormat="1"/>
-    <w:lsdException w:name="Salutation" w:semiHidden="1" w:unhideWhenUsed="1"/>
-    <w:lsdException w:name="Date" w:semiHidden="1" w:unhideWhenUsed="1"/>
-    <w:lsdException w:name="Body Text First Indent" w:semiHidden="1" w:unhideWhenUsed="1"/>
-    <w:lsdException w:name="Body Text First Indent 2" w:semiHidden="1" w:unhideWhenUsed="1"/>
-    <w:lsdException w:name="Note Heading" w:semiHidden="1" w:unhideWhenUsed="1"/>
-    <w:lsdException w:name="Body Text 2" w:semiHidden="1" w:unhideWhenUsed="1"/>
-    <w:lsdException w:name="Body Text 3" w:semiHidden="1" w:unhideWhenUsed="1"/>
-    <w:lsdException w:name="Body Text Indent 2" w:semiHidden="1" w:unhideWhenUsed="1"/>
-    <w:lsdException w:name="Body Text Indent 3" w:semiHidden="1" w:unhideWhenUsed="1"/>
-    <w:lsdException w:name="Block Text" w:semiHidden="1" w:unhideWhenUsed="1"/>
-    <w:lsdException w:name="Hyperlink" w:semiHidden="1" w:unhideWhenUsed="1"/>
-    <w:lsdException w:name="FollowedHyperlink" w:semiHidden="1" w:unhideWhenUsed="1"/>
-    <w:lsdException w:name="Strong" w:uiPriority="22" w:qFormat="1"/>
-    <w:lsdException w:name="Emphasis" w:uiPriority="20" w:qFormat="1"/>
-    <w:lsdException w:name="Document Map" w:semiHidden="1" w:unhideWhenUsed="1"/>
-    <w:lsdException w:name="Plain Text" w:semiHidden="1" w:unhideWhenUsed="1"/>
-    <w:lsdException w:name="E-mail Signature" w:semiHidden="1" w:unhideWhenUsed="1"/>
-    <w:lsdException w:name="HTML Top of Form" w:semiHidden="1" w:unhideWhenUsed="1"/>
-    <w:lsdException w:name="HTML Bottom of Form" w:semiHidden="1" w:unhideWhenUsed="1"/>
-    <w:lsdException w:name="Normal (Web)" w:semiHidden="1" w:unhideWhenUsed="1"/>
-    <w:lsdException w:name="HTML Acronym" w:semiHidden="1" w:unhideWhenUsed="1"/>
-    <w:lsdException w:name="HTML Address" w:semiHidden="1" w:unhideWhenUsed="1"/>
-    <w:lsdException w:name="HTML Cite" w:semiHidden="1" w:unhideWhenUsed="1"/>
-    <w:lsdException w:name="HTML Code" w:semiHidden="1" w:unhideWhenUsed="1"/>
-    <w:lsdException w:name="HTML Definition" w:semiHidden="1" w:unhideWhenUsed="1"/>
-    <w:lsdException w:name="HTML Keyboard" w:semiHidden="1" w:unhideWhenUsed="1"/>
-    <w:lsdException w:name="HTML Preformatted" w:semiHidden="1" w:unhideWhenUsed="1"/>
-    <w:lsdException w:name="HTML Sample" w:semiHidden="1" w:unhideWhenUsed="1"/>
-    <w:lsdException w:name="HTML Typewriter" w:semiHidden="1" w:unhideWhenUsed="1"/>
-    <w:lsdException w:name="HTML Variable" w:semiHidden="1" w:unhideWhenUsed="1"/>
-    <w:lsdException w:name="Normal Table" w:semiHidden="1" w:unhideWhenUsed="1"/>
-    <w:lsdException w:name="annotation subject" w:semiHidden="1" w:unhideWhenUsed="1"/>
-    <w:lsdException w:name="No List" w:semiHidden="1" w:unhideWhenUsed="1"/>
-    <w:lsdException w:name="Outline List 1" w:semiHidden="1" w:unhideWhenUsed="1"/>
-    <w:lsdException w:name="Outline List 2" w:semiHidden="1" w:unhideWhenUsed="1"/>
-    <w:lsdException w:name="Outline List 3" w:semiHidden="1" w:unhideWhenUsed="1"/>
-    <w:lsdException w:name="Table Simple 1" w:semiHidden="1" w:unhideWhenUsed="1"/>
-    <w:lsdException w:name="Table Simple 2" w:semiHidden="1" w:unhideWhenUsed="1"/>
-    <w:lsdException w:name="Table Simple 3" w:semiHidden="1" w:unhideWhenUsed="1"/>
-    <w:lsdException w:name="Table Classic 1" w:semiHidden="1" w:unhideWhenUsed="1"/>
-    <w:lsdException w:name="Table Classic 2" w:semiHidden="1" w:unhideWhenUsed="1"/>
-    <w:lsdException w:name="Table Classic 3" w:semiHidden="1" w:unhideWhenUsed="1"/>
-    <w:lsdException w:name="Table Classic 4" w:semiHidden="1" w:unhideWhenUsed="1"/>
-    <w:lsdException w:name="Table Colorful 1" w:semiHidden="1" w:unhideWhenUsed="1"/>
-    <w:lsdException w:name="Table Colorful 2" w:semiHidden="1" w:unhideWhenUsed="1"/>
-    <w:lsdException w:name="Table Colorful 3" w:semiHidden="1" w:unhideWhenUsed="1"/>
-    <w:lsdException w:name="Table Columns 1" w:semiHidden="1" w:unhideWhenUsed="1"/>
-    <w:lsdException w:name="Table Columns 2" w:semiHidden="1" w:unhideWhenUsed="1"/>
-    <w:lsdException w:name="Table Columns 3" w:semiHidden="1" w:unhideWhenUsed="1"/>
-    <w:lsdException w:name="Table Columns 4" w:semiHidden="1" w:unhideWhenUsed="1"/>
-    <w:lsdException w:name="Table Columns 5" w:semiHidden="1" w:unhideWhenUsed="1"/>
-    <w:lsdException w:name="Table Grid 1" w:semiHidden="1" w:unhideWhenUsed="1"/>
-    <w:lsdException w:name="Table Grid 2" w:semiHidden="1" w:unhideWhenUsed="1"/>
-    <w:lsdException w:name="Table Grid 3" w:semiHidden="1" w:unhideWhenUsed="1"/>
-    <w:lsdException w:name="Table Grid 4" w:semiHidden="1" w:unhideWhenUsed="1"/>
-    <w:lsdException w:name="Table Grid 5" w:semiHidden="1" w:unhideWhenUsed="1"/>
-    <w:lsdException w:name="Table Grid 6" w:semiHidden="1" w:unhideWhenUsed="1"/>
-    <w:lsdException w:name="Table Grid 7" w:semiHidden="1" w:unhideWhenUsed="1"/>
-    <w:lsdException w:name="Table Grid 8" w:semiHidden="1" w:unhideWhenUsed="1"/>
-    <w:lsdException w:name="Table List 1" w:semiHidden="1" w:unhideWhenUsed="1"/>
-    <w:lsdException w:name="Table List 2" w:semiHidden="1" w:unhideWhenUsed="1"/>
-    <w:lsdException w:name="Table List 3" w:semiHidden="1" w:unhideWhenUsed="1"/>
-    <w:lsdException w:name="Table List 4" w:semiHidden="1" w:unhideWhenUsed="1"/>
-    <w:lsdException w:name="Table List 5" w:semiHidden="1" w:unhideWhenUsed="1"/>
-    <w:lsdException w:name="Table List 6" w:semiHidden="1" w:unhideWhenUsed="1"/>
-    <w:lsdException w:name="Table List 7" w:semiHidden="1" w:unhideWhenUsed="1"/>
-    <w:lsdException w:name="Table List 8" w:semiHidden="1" w:unhideWhenUsed="1"/>
-    <w:lsdException w:name="Table 3D effects 1" w:semiHidden="1" w:unhideWhenUsed="1"/>
-    <w:lsdException w:name="Table 3D effects 2" w:semiHidden="1" w:unhideWhenUsed="1"/>
-    <w:lsdException w:name="Table 3D effects 3" w:semiHidden="1" w:unhideWhenUsed="1"/>
-    <w:lsdException w:name="Table Contemporary" w:semiHidden="1" w:unhideWhenUsed="1"/>
-    <w:lsdException w:name="Table Elegant" w:semiHidden="1" w:unhideWhenUsed="1"/>
-    <w:lsdException w:name="Table Professional" w:semiHidden="1" w:unhideWhenUsed="1"/>
-    <w:lsdException w:name="Table Subtle 1" w:semiHidden="1" w:unhideWhenUsed="1"/>
-    <w:lsdException w:name="Table Subtle 2" w:semiHidden="1" w:unhideWhenUsed="1"/>
-    <w:lsdException w:name="Table Web 1" w:semiHidden="1" w:unhideWhenUsed="1"/>
-    <w:lsdException w:name="Table Web 2" w:semiHidden="1" w:unhideWhenUsed="1"/>
-    <w:lsdException w:name="Table Web 3" w:semiHidden="1" w:unhideWhenUsed="1"/>
-    <w:lsdException w:name="Balloon Text" w:semiHidden="1" w:unhideWhenUsed="1"/>
-    <w:lsdException w:name="Table Grid" w:uiPriority="39"/>
-    <w:lsdException w:name="Table Theme" w:semiHidden="1" w:unhideWhenUsed="1"/>
-    <w:lsdException w:name="Placeholder Text" w:semiHidden="1"/>
-    <w:lsdException w:name="No Spacing" w:uiPriority="1" w:qFormat="1"/>
-    <w:lsdException w:name="Light Shading" w:uiPriority="60"/>
-    <w:lsdException w:name="Light List" w:uiPriority="61"/>
-    <w:lsdException w:name="Light Grid" w:uiPriority="62"/>
-    <w:lsdException w:name="Medium Shading 1" w:uiPriority="63"/>
-    <w:lsdException w:name="Medium Shading 2" w:uiPriority="64"/>
-    <w:lsdException w:name="Medium List 1" w:uiPriority="65"/>
-    <w:lsdException w:name="Medium List 2" w:uiPriority="66"/>
-    <w:lsdException w:name="Medium Grid 1" w:uiPriority="67"/>
-    <w:lsdException w:name="Medium Grid 2" w:uiPriority="68"/>
-    <w:lsdException w:name="Medium Grid 3" w:uiPriority="69"/>
-    <w:lsdException w:name="Dark List" w:uiPriority="70"/>
-    <w:lsdException w:name="Colorful Shading" w:uiPriority="71"/>
-    <w:lsdException w:name="Colorful List" w:uiPriority="72"/>
-    <w:lsdException w:name="Colorful Grid" w:uiPriority="73"/>
-    <w:lsdException w:name="Light Shading Accent 1" w:uiPriority="60"/>
-    <w:lsdException w:name="Light List Accent 1" w:uiPriority="61"/>
-    <w:lsdException w:name="Light Grid Accent 1" w:uiPriority="62"/>
-    <w:lsdException w:name="Medium Shading 1 Accent 1" w:uiPriority="63"/>
-    <w:lsdException w:name="Medium Shading 2 Accent 1" w:uiPriority="64"/>
-    <w:lsdException w:name="Medium List 1 Accent 1" w:uiPriority="65"/>
-    <w:lsdException w:name="Revision" w:semiHidden="1"/>
-    <w:lsdException w:name="List Paragraph" w:uiPriority="34" w:qFormat="1"/>
-    <w:lsdException w:name="Quote" w:uiPriority="29" w:qFormat="1"/>
-    <w:lsdException w:name="Intense Quote" w:uiPriority="30" w:qFormat="1"/>
-    <w:lsdException w:name="Medium List 2 Accent 1" w:uiPriority="66"/>
-    <w:lsdException w:name="Medium Grid 1 Accent 1" w:uiPriority="67"/>
-    <w:lsdException w:name="Medium Grid 2 Accent 1" w:uiPriority="68"/>
-    <w:lsdException w:name="Medium Grid 3 Accent 1" w:uiPriority="69"/>
-    <w:lsdException w:name="Dark List Accent 1" w:uiPriority="70"/>
-    <w:lsdException w:name="Colorful Shading Accent 1" w:uiPriority="71"/>
-    <w:lsdException w:name="Colorful List Accent 1" w:uiPriority="72"/>
-    <w:lsdException w:name="Colorful Grid Accent 1" w:uiPriority="73"/>
-    <w:lsdException w:name="Light Shading Accent 2" w:uiPriority="60"/>
-    <w:lsdException w:name="Light List Accent 2" w:uiPriority="61"/>
-    <w:lsdException w:name="Light Grid Accent 2" w:uiPriority="62"/>
-    <w:lsdException w:name="Medium Shading 1 Accent 2" w:uiPriority="63"/>
-    <w:lsdException w:name="Medium Shading 2 Accent 2" w:uiPriority="64"/>
-    <w:lsdException w:name="Medium List 1 Accent 2" w:uiPriority="65"/>
-    <w:lsdException w:name="Medium List 2 Accent 2" w:uiPriority="66"/>
-    <w:lsdException w:name="Medium Grid 1 Accent 2" w:uiPriority="67"/>
-    <w:lsdException w:name="Medium Grid 2 Accent 2" w:uiPriority="68"/>
-    <w:lsdException w:name="Medium Grid 3 Accent 2" w:uiPriority="69"/>
-    <w:lsdException w:name="Dark List Accent 2" w:uiPriority="70"/>
-    <w:lsdException w:name="Colorful Shading Accent 2" w:uiPriority="71"/>
-    <w:lsdException w:name="Colorful List Accent 2" w:uiPriority="72"/>
-    <w:lsdException w:name="Colorful Grid Accent 2" w:uiPriority="73"/>
-    <w:lsdException w:name="Light Shading Accent 3" w:uiPriority="60"/>
-    <w:lsdException w:name="Light List Accent 3" w:uiPriority="61"/>
-    <w:lsdException w:name="Light Grid Accent 3" w:uiPriority="62"/>
-    <w:lsdException w:name="Medium Shading 1 Accent 3" w:uiPriority="63"/>
-    <w:lsdException w:name="Medium Shading 2 Accent 3" w:uiPriority="64"/>
-    <w:lsdException w:name="Medium List 1 Accent 3" w:uiPriority="65"/>
-    <w:lsdException w:name="Medium List 2 Accent 3" w:uiPriority="66"/>
-    <w:lsdException w:name="Medium Grid 1 Accent 3" w:uiPriority="67"/>
-    <w:lsdException w:name="Medium Grid 2 Accent 3" w:uiPriority="68"/>
-    <w:lsdException w:name="Medium Grid 3 Accent 3" w:uiPriority="69"/>
-    <w:lsdException w:name="Dark List Accent 3" w:uiPriority="70"/>
-    <w:lsdException w:name="Colorful Shading Accent 3" w:uiPriority="71"/>
-    <w:lsdException w:name="Colorful List Accent 3" w:uiPriority="72"/>
-    <w:lsdException w:name="Colorful Grid Accent 3" w:uiPriority="73"/>
-    <w:lsdException w:name="Light Shading Accent 4" w:uiPriority="60"/>
-    <w:lsdException w:name="Light List Accent 4" w:uiPriority="61"/>
-    <w:lsdException w:name="Light Grid Accent 4" w:uiPriority="62"/>
-    <w:lsdException w:name="Medium Shading 1 Accent 4" w:uiPriority="63"/>
-    <w:lsdException w:name="Medium Shading 2 Accent 4" w:uiPriority="64"/>
-    <w:lsdException w:name="Medium List 1 Accent 4" w:uiPriority="65"/>
-    <w:lsdException w:name="Medium List 2 Accent 4" w:uiPriority="66"/>
-    <w:lsdException w:name="Medium Grid 1 Accent 4" w:uiPriority="67"/>
-    <w:lsdException w:name="Medium Grid 2 Accent 4" w:uiPriority="68"/>
-    <w:lsdException w:name="Medium Grid 3 Accent 4" w:uiPriority="69"/>
-    <w:lsdException w:name="Dark List Accent 4" w:uiPriority="70"/>
-    <w:lsdException w:name="Colorful Shading Accent 4" w:uiPriority="71"/>
-    <w:lsdException w:name="Colorful List Accent 4" w:uiPriority="72"/>
-    <w:lsdException w:name="Colorful Grid Accent 4" w:uiPriority="73"/>
-    <w:lsdException w:name="Light Shading Accent 5" w:uiPriority="60"/>
-    <w:lsdException w:name="Light List Accent 5" w:uiPriority="61"/>
-    <w:lsdException w:name="Light Grid Accent 5" w:uiPriority="62"/>
-    <w:lsdException w:name="Medium Shading 1 Accent 5" w:uiPriority="63"/>
-    <w:lsdException w:name="Medium Shading 2 Accent 5" w:uiPriority="64"/>
-    <w:lsdException w:name="Medium List 1 Accent 5" w:uiPriority="65"/>
-    <w:lsdException w:name="Medium List 2 Accent 5" w:uiPriority="66"/>
-    <w:lsdException w:name="Medium Grid 1 Accent 5" w:uiPriority="67"/>
-    <w:lsdException w:name="Medium Grid 2 Accent 5" w:uiPriority="68"/>
-    <w:lsdException w:name="Medium Grid 3 Accent 5" w:uiPriority="69"/>
-    <w:lsdException w:name="Dark List Accent 5" w:uiPriority="70"/>
-    <w:lsdException w:name="Colorful Shading Accent 5" w:uiPriority="71"/>
-    <w:lsdException w:name="Colorful List Accent 5" w:uiPriority="72"/>
-    <w:lsdException w:name="Colorful Grid Accent 5" w:uiPriority="73"/>
-    <w:lsdException w:name="Light Shading Accent 6" w:uiPriority="60"/>
-    <w:lsdException w:name="Light List Accent 6" w:uiPriority="61"/>
-    <w:lsdException w:name="Light Grid Accent 6" w:uiPriority="62"/>
-    <w:lsdException w:name="Medium Shading 1 Accent 6" w:uiPriority="63"/>
-    <w:lsdException w:name="Medium Shading 2 Accent 6" w:uiPriority="64"/>
-    <w:lsdException w:name="Medium List 1 Accent 6" w:uiPriority="65"/>
-    <w:lsdException w:name="Medium List 2 Accent 6" w:uiPriority="66"/>
-    <w:lsdException w:name="Medium Grid 1 Accent 6" w:uiPriority="67"/>
-    <w:lsdException w:name="Medium Grid 2 Accent 6" w:uiPriority="68"/>
-    <w:lsdException w:name="Medium Grid 3 Accent 6" w:uiPriority="69"/>
-    <w:lsdException w:name="Dark List Accent 6" w:uiPriority="70"/>
-    <w:lsdException w:name="Colorful Shading Accent 6" w:uiPriority="71"/>
-    <w:lsdException w:name="Colorful List Accent 6" w:uiPriority="72"/>
-    <w:lsdException w:name="Colorful Grid Accent 6" w:uiPriority="73"/>
-    <w:lsdException w:name="Subtle Emphasis" w:uiPriority="19" w:qFormat="1"/>
-    <w:lsdException w:name="Intense Emphasis" w:uiPriority="21" w:qFormat="1"/>
-    <w:lsdException w:name="Subtle Reference" w:uiPriority="31" w:qFormat="1"/>
-    <w:lsdException w:name="Intense Reference" w:uiPriority="32" w:qFormat="1"/>
-    <w:lsdException w:name="Book Title" w:uiPriority="33" w:qFormat="1"/>
-    <w:lsdException w:name="Bibliography" w:semiHidden="1" w:uiPriority="37" w:unhideWhenUsed="1"/>
-    <w:lsdException w:name="TOC Heading" w:semiHidden="1" w:uiPriority="39" w:unhideWhenUsed="1" w:qFormat="1"/>
-    <w:lsdException w:name="Plain Table 1" w:uiPriority="41"/>
-    <w:lsdException w:name="Plain Table 2" w:uiPriority="42"/>
-    <w:lsdException w:name="Plain Table 3" w:uiPriority="43"/>
-    <w:lsdException w:name="Plain Table 4" w:uiPriority="44"/>
-    <w:lsdException w:name="Plain Table 5" w:uiPriority="45"/>
-    <w:lsdException w:name="Grid Table Light" w:uiPriority="40"/>
-    <w:lsdException w:name="Grid Table 1 Light" w:uiPriority="46"/>
-    <w:lsdException w:name="Grid Table 2" w:uiPriority="47"/>
-    <w:lsdException w:name="Grid Table 3" w:uiPriority="48"/>
-    <w:lsdException w:name="Grid Table 4" w:uiPriority="49"/>
-    <w:lsdException w:name="Grid Table 5 Dark" w:uiPriority="50"/>
-    <w:lsdException w:name="Grid Table 6 Colorful" w:uiPriority="51"/>
-    <w:lsdException w:name="Grid Table 7 Colorful" w:uiPriority="52"/>
-    <w:lsdException w:name="Grid Table 1 Light Accent 1" w:uiPriority="46"/>
-    <w:lsdException w:name="Grid Table 2 Accent 1" w:uiPriority="47"/>
-    <w:lsdException w:name="Grid Table 3 Accent 1" w:uiPriority="48"/>
-    <w:lsdException w:name="Grid Table 4 Accent 1" w:uiPriority="49"/>
-    <w:lsdException w:name="Grid Table 5 Dark Accent 1" w:uiPriority="50"/>
-    <w:lsdException w:name="Grid Table 6 Colorful Accent 1" w:uiPriority="51"/>
-    <w:lsdException w:name="Grid Table 7 Colorful Accent 1" w:uiPriority="52"/>
-    <w:lsdException w:name="Grid Table 1 Light Accent 2" w:uiPriority="46"/>
-    <w:lsdException w:name="Grid Table 2 Accent 2" w:uiPriority="47"/>
-    <w:lsdException w:name="Grid Table 3 Accent 2" w:uiPriority="48"/>
-    <w:lsdException w:name="Grid Table 4 Accent 2" w:uiPriority="49"/>
-    <w:lsdException w:name="Grid Table 5 Dark Accent 2" w:uiPriority="50"/>
-    <w:lsdException w:name="Grid Table 6 Colorful Accent 2" w:uiPriority="51"/>
-    <w:lsdException w:name="Grid Table 7 Colorful Accent 2" w:uiPriority="52"/>
-    <w:lsdException w:name="Grid Table 1 Light Accent 3" w:uiPriority="46"/>
-    <w:lsdException w:name="Grid Table 2 Accent 3" w:uiPriority="47"/>
-    <w:lsdException w:name="Grid Table 3 Accent 3" w:uiPriority="48"/>
-    <w:lsdException w:name="Grid Table 4 Accent 3" w:uiPriority="49"/>
-    <w:lsdException w:name="Grid Table 5 Dark Accent 3" w:uiPriority="50"/>
-    <w:lsdException w:name="Grid Table 6 Colorful Accent 3" w:uiPriority="51"/>
-    <w:lsdException w:name="Grid Table 7 Colorful Accent 3" w:uiPriority="52"/>
-    <w:lsdException w:name="Grid Table 1 Light Accent 4" w:uiPriority="46"/>
-    <w:lsdException w:name="Grid Table 2 Accent 4" w:uiPriority="47"/>
-    <w:lsdException w:name="Grid Table 3 Accent 4" w:uiPriority="48"/>
-    <w:lsdException w:name="Grid Table 4 Accent 4" w:uiPriority="49"/>
-    <w:lsdException w:name="Grid Table 5 Dark Accent 4" w:uiPriority="50"/>
-    <w:lsdException w:name="Grid Table 6 Colorful Accent 4" w:uiPriority="51"/>
-    <w:lsdException w:name="Grid Table 7 Colorful Accent 4" w:uiPriority="52"/>
-    <w:lsdException w:name="Grid Table 1 Light Accent 5" w:uiPriority="46"/>
-    <w:lsdException w:name="Grid Table 2 Accent 5" w:uiPriority="47"/>
-    <w:lsdException w:name="Grid Table 3 Accent 5" w:uiPriority="48"/>
-    <w:lsdException w:name="Grid Table 4 Accent 5" w:uiPriority="49"/>
-    <w:lsdException w:name="Grid Table 5 Dark Accent 5" w:uiPriority="50"/>
-    <w:lsdException w:name="Grid Table 6 Colorful Accent 5" w:uiPriority="51"/>
-    <w:lsdException w:name="Grid Table 7 Colorful Accent 5" w:uiPriority="52"/>
-    <w:lsdException w:name="Grid Table 1 Light Accent 6" w:uiPriority="46"/>
-    <w:lsdException w:name="Grid Table 2 Accent 6" w:uiPriority="47"/>
-    <w:lsdException w:name="Grid Table 3 Accent 6" w:uiPriority="48"/>
-    <w:lsdException w:name="Grid Table 4 Accent 6" w:uiPriority="49"/>
-    <w:lsdException w:name="Grid Table 5 Dark Accent 6" w:uiPriority="50"/>
-    <w:lsdException w:name="Grid Table 6 Colorful Accent 6" w:uiPriority="51"/>
-    <w:lsdException w:name="Grid Table 7 Colorful Accent 6" w:uiPriority="52"/>
-    <w:lsdException w:name="List Table 1 Light" w:uiPriority="46"/>
-    <w:lsdException w:name="List Table 2" w:uiPriority="47"/>
-    <w:lsdException w:name="List Table 3" w:uiPriority="48"/>
-    <w:lsdException w:name="List Table 4" w:uiPriority="49"/>
-    <w:lsdException w:name="List Table 5 Dark" w:uiPriority="50"/>
-    <w:lsdException w:name="List Table 6 Colorful" w:uiPriority="51"/>
-    <w:lsdException w:name="List Table 7 Colorful" w:uiPriority="52"/>
-    <w:lsdException w:name="List Table 1 Light Accent 1" w:uiPriority="46"/>
-    <w:lsdException w:name="List Table 2 Accent 1" w:uiPriority="47"/>
-    <w:lsdException w:name="List Table 3 Accent 1" w:uiPriority="48"/>
-    <w:lsdException w:name="List Table 4 Accent 1" w:uiPriority="49"/>
-    <w:lsdException w:name="List Table 5 Dark Accent 1" w:uiPriority="50"/>
-    <w:lsdException w:name="List Table 6 Colorful Accent 1" w:uiPriority="51"/>
-    <w:lsdException w:name="List Table 7 Colorful Accent 1" w:uiPriority="52"/>
-    <w:lsdException w:name="List Table 1 Light Accent 2" w:uiPriority="46"/>
-    <w:lsdException w:name="List Table 2 Accent 2" w:uiPriority="47"/>
-    <w:lsdException w:name="List Table 3 Accent 2" w:uiPriority="48"/>
-    <w:lsdException w:name="List Table 4 Accent 2" w:uiPriority="49"/>
-    <w:lsdException w:name="List Table 5 Dark Accent 2" w:uiPriority="50"/>
-    <w:lsdException w:name="List Table 6 Colorful Accent 2" w:uiPriority="51"/>
-    <w:lsdException w:name="List Table 7 Colorful Accent 2" w:uiPriority="52"/>
-    <w:lsdException w:name="List Table 1 Light Accent 3" w:uiPriority="46"/>
-    <w:lsdException w:name="List Table 2 Accent 3" w:uiPriority="47"/>
-    <w:lsdException w:name="List Table 3 Accent 3" w:uiPriority="48"/>
-    <w:lsdException w:name="List Table 4 Accent 3" w:uiPriority="49"/>
-    <w:lsdException w:name="List Table 5 Dark Accent 3" w:uiPriority="50"/>
-    <w:lsdException w:name="List Table 6 Colorful Accent 3" w:uiPriority="51"/>
-    <w:lsdException w:name="List Table 7 Colorful Accent 3" w:uiPriority="52"/>
-    <w:lsdException w:name="List Table 1 Light Accent 4" w:uiPriority="46"/>
-    <w:lsdException w:name="List Table 2 Accent 4" w:uiPriority="47"/>
-    <w:lsdException w:name="List Table 3 Accent 4" w:uiPriority="48"/>
-    <w:lsdException w:name="List Table 4 Accent 4" w:uiPriority="49"/>
-    <w:lsdException w:name="List Table 5 Dark Accent 4" w:uiPriority="50"/>
-    <w:lsdException w:name="List Table 6 Colorful Accent 4" w:uiPriority="51"/>
-    <w:lsdException w:name="List Table 7 Colorful Accent 4" w:uiPriority="52"/>
-    <w:lsdException w:name="List Table 1 Light Accent 5" w:uiPriority="46"/>
-    <w:lsdException w:name="List Table 2 Accent 5" w:uiPriority="47"/>
-    <w:lsdException w:name="List Table 3 Accent 5" w:uiPriority="48"/>
-    <w:lsdException w:name="List Table 4 Accent 5" w:uiPriority="49"/>
-    <w:lsdException w:name="List Table 5 Dark Accent 5" w:uiPriority="50"/>
-    <w:lsdException w:name="List Table 6 Colorful Accent 5" w:uiPriority="51"/>
-    <w:lsdException w:name="List Table 7 Colorful Accent 5" w:uiPriority="52"/>
-    <w:lsdException w:name="List Table 1 Light Accent 6" w:uiPriority="46"/>
-    <w:lsdException w:name="List Table 2 Accent 6" w:uiPriority="47"/>
-    <w:lsdException w:name="List Table 3 Accent 6" w:uiPriority="48"/>
-    <w:lsdException w:name="List Table 4 Accent 6" w:uiPriority="49"/>
-    <w:lsdException w:name="List Table 5 Dark Accent 6" w:uiPriority="50"/>
-    <w:lsdException w:name="List Table 6 Colorful Accent 6" w:uiPriority="51"/>
-    <w:lsdException w:name="List Table 7 Colorful Accent 6" w:uiPriority="52"/>
-    <w:lsdException w:name="Mention" w:semiHidden="1" w:unhideWhenUsed="1"/>
-    <w:lsdException w:name="Smart Hyperlink" w:semiHidden="1" w:unhideWhenUsed="1"/>
-    <w:lsdException w:name="Hashtag" w:semiHidden="1" w:unhideWhenUsed="1"/>
-    <w:lsdException w:name="Unresolved Mention" w:semiHidden="1" w:unhideWhenUsed="1"/>
-  </w:latentStyles>
-  <w:style w:type="paragraph" w:default="1" w:styleId="Normal">
-    <w:name w:val="Normal"/>
-    <w:qFormat/>
-    <w:rsid w:val="00237903"/>
-    <w:rPr>
-      <w:rFonts w:cs="Times New Roman"/>
-      <w:sz w:val="3276"/>
-      <w:szCs w:val="3276"/>
-    </w:rPr>
-  </w:style>
-  <w:style w:type="character" w:default="1" w:styleId="DefaultParagraphFont">
-    <w:name w:val="Default Paragraph Font"/>
-    <w:uiPriority w:val="1"/>
-    <w:semiHidden/>
-    <w:unhideWhenUsed/>
-    <w:rsid w:val="00237903"/>
-  </w:style>
-  <w:style w:type="table" w:default="1" w:styleId="TableNormal">
-    <w:name w:val="Normal Table"/>
-    <w:uiPriority w:val="99"/>
-    <w:semiHidden/>
-    <w:unhideWhenUsed/>
-    <w:tblPr>
-      <w:tblInd w:w="0" w:type="dxa"/>
-      <w:tblCellMar>
-        <w:top w:w="0" w:type="dxa"/>
-        <w:left w:w="108" w:type="dxa"/>
-        <w:bottom w:w="0" w:type="dxa"/>
-        <w:right w:w="108" w:type="dxa"/>
-      </w:tblCellMar>
-    </w:tblPr>
-  </w:style>
-  <w:style w:type="numbering" w:default="1" w:styleId="NoList">
-    <w:name w:val="No List"/>
-    <w:uiPriority w:val="99"/>
-    <w:semiHidden/>
-    <w:unhideWhenUsed/>
-  </w:style>
-  <w:style w:type="character" w:styleId="PlaceholderText">
-    <w:name w:val="Placeholder Text"/>
-    <w:basedOn w:val="DefaultParagraphFont"/>
-    <w:uiPriority w:val="99"/>
-    <w:semiHidden/>
-    <w:rsid w:val="00237903"/>
-    <w:rPr>
-      <w:color w:val="808080"/>
-    </w:rPr>
-  </w:style>
-</w:styles>
-</file>
-
-<file path=word/glossary/webSettings.xml><?xml version="1.0" encoding="utf-8"?>
-<w:webSettings xmlns:mc="http://schemas.openxmlformats.org/markup-compatibility/2006" xmlns:r="http://schemas.openxmlformats.org/officeDocument/2006/relationships" xmlns:w="http://schemas.openxmlformats.org/wordprocessingml/2006/main" xmlns:w14="http://schemas.microsoft.com/office/word/2010/wordml" xmlns:w15="http://schemas.microsoft.com/office/word/2012/wordml" xmlns:w16cid="http://schemas.microsoft.com/office/word/2016/wordml/cid" xmlns:w16se="http://schemas.microsoft.com/office/word/2015/wordml/symex" mc:Ignorable="w14 w15 w16se w16cid">
-  <w:optimizeForBrowser/>
-  <w:allowPNG/>
-</w:webSettings>
-</file>
-
 <file path=word/theme/theme1.xml><?xml version="1.0" encoding="utf-8"?>
 <a:theme xmlns:a="http://schemas.openxmlformats.org/drawingml/2006/main" name="Office Theme">
   <a:themeElements>

</xml_diff>

<commit_message>
Feat: Adjust printout in Main.py, Update Report, Update Readme
</commit_message>
<xml_diff>
--- a/Report.docx
+++ b/Report.docx
@@ -54,8 +54,6 @@
       <w:r>
         <w:t>Evaluation Metrics</w:t>
       </w:r>
-      <w:bookmarkStart w:id="0" w:name="_GoBack"/>
-      <w:bookmarkEnd w:id="0"/>
       <w:r>
         <w:t>, and Benchmarks</w:t>
       </w:r>
@@ -161,12 +159,22 @@
       <w:r>
         <w:t xml:space="preserve">The dataset for this project is the </w:t>
       </w:r>
+      <w:proofErr w:type="spellStart"/>
       <w:r>
         <w:rPr>
           <w:i/>
         </w:rPr>
-        <w:t>challenge_en.json</w:t>
-      </w:r>
+        <w:t>challenge_</w:t>
+      </w:r>
+      <w:proofErr w:type="gramStart"/>
+      <w:r>
+        <w:rPr>
+          <w:i/>
+        </w:rPr>
+        <w:t>en.json</w:t>
+      </w:r>
+      <w:proofErr w:type="spellEnd"/>
+      <w:proofErr w:type="gramEnd"/>
       <w:r>
         <w:t xml:space="preserve"> consisting of ~8,000 twitter messages posted over the course of 15 minutes. Each post consisted of both the user-created text as well as background information about its origin and interactions within the twitter world (retweets).</w:t>
       </w:r>
@@ -288,6 +296,12 @@
       <w:r>
         <w:t xml:space="preserve"> on about 700 entries by the engineer. </w:t>
       </w:r>
+      <w:r>
+        <w:t xml:space="preserve">However, it should be noted that some of these </w:t>
+      </w:r>
+      <w:r>
+        <w:t xml:space="preserve">labels were placed on repeated messages and do not appear in later training processes. </w:t>
+      </w:r>
     </w:p>
     <w:p>
       <w:pPr>
@@ -313,11 +327,43 @@
         <w:t>,</w:t>
       </w:r>
       <w:r>
-        <w:t xml:space="preserve"> a Gaussian Process and Acquisition Function are combined to create a regression of possible function scores and expected quantities of improvements. Credits for the inspiration and </w:t>
+        <w:t xml:space="preserve"> a Gaussian Process and Acquisition Function are combined to create a regression of possible </w:t>
       </w:r>
       <w:r>
         <w:lastRenderedPageBreak/>
-        <w:t xml:space="preserve">implementation of this technique need to be given to Yurii Shevchuk and his blog NeuPy (Shevchuk, 2016).  The figure below provides an example of the Gaussian process’ prediction of the optimum value to test next based on previous results. For every iteration past values were entered into the Bayesian optimization function, fitted to a Gaussian curve, plotted, and used to select the next ‘guess’ of the program. In this specific case, the optimum number of outputs for the first convolutional network was being determined based on its score (accuracy minus training time). </w:t>
+        <w:t xml:space="preserve">function scores and expected quantities of improvements. Credits for the inspiration and implementation of this technique need to be given to </w:t>
+      </w:r>
+      <w:proofErr w:type="spellStart"/>
+      <w:r>
+        <w:t>Yurii</w:t>
+      </w:r>
+      <w:proofErr w:type="spellEnd"/>
+      <w:r>
+        <w:t xml:space="preserve"> </w:t>
+      </w:r>
+      <w:proofErr w:type="spellStart"/>
+      <w:r>
+        <w:t>Shevchuk</w:t>
+      </w:r>
+      <w:proofErr w:type="spellEnd"/>
+      <w:r>
+        <w:t xml:space="preserve"> and his blog </w:t>
+      </w:r>
+      <w:proofErr w:type="spellStart"/>
+      <w:r>
+        <w:t>NeuPy</w:t>
+      </w:r>
+      <w:proofErr w:type="spellEnd"/>
+      <w:r>
+        <w:t xml:space="preserve"> (</w:t>
+      </w:r>
+      <w:proofErr w:type="spellStart"/>
+      <w:r>
+        <w:t>Shevchuk</w:t>
+      </w:r>
+      <w:proofErr w:type="spellEnd"/>
+      <w:r>
+        <w:t xml:space="preserve">, 2016).  The figure below provides an example of the Gaussian process’ prediction of the optimum value to test next based on previous results. For every iteration past values were entered into the Bayesian optimization function, fitted to a Gaussian curve, plotted, and used to select the next ‘guess’ of the program. In this specific case, the optimum number of outputs for the first convolutional network was being determined based on its score (accuracy minus training time). </w:t>
       </w:r>
       <w:r>
         <w:t xml:space="preserve"> In the case of this project Bayesian Optimization was used for hyperparameter selection on the supervised </w:t>
@@ -563,7 +609,15 @@
         <w:t>s a supervised learning algorithm that learns a function</w:t>
       </w:r>
       <w:r>
-        <w:t xml:space="preserve"> mapping a feature set X to an output set Y by creating layers of perceptrons. An example of a one-layer MLP is shown below. </w:t>
+        <w:t xml:space="preserve"> mapping a feature set X to an output set Y by creating layers of </w:t>
+      </w:r>
+      <w:proofErr w:type="spellStart"/>
+      <w:r>
+        <w:t>perceptrons</w:t>
+      </w:r>
+      <w:proofErr w:type="spellEnd"/>
+      <w:r>
+        <w:t xml:space="preserve">. An example of a one-layer MLP is shown below. </w:t>
       </w:r>
     </w:p>
     <w:p>
@@ -668,8 +722,13 @@
       <w:r>
         <w:t xml:space="preserve">Hyperparameter selection was based on an extensive search utilizing a Bayesian optimization process. The optimized parameters include </w:t>
       </w:r>
-      <w:r>
-        <w:t>hidden_layer_sizes and alpha</w:t>
+      <w:proofErr w:type="spellStart"/>
+      <w:r>
+        <w:t>hidden_layer_sizes</w:t>
+      </w:r>
+      <w:proofErr w:type="spellEnd"/>
+      <w:r>
+        <w:t xml:space="preserve"> and alpha</w:t>
       </w:r>
       <w:r>
         <w:t xml:space="preserve">. </w:t>
@@ -779,13 +838,31 @@
     </w:p>
     <w:p>
       <w:r>
-        <w:t xml:space="preserve">Hyperparameter selection was based on an extensive search utilizing a Bayesian optimization process. The optimized parameters include max_depth, </w:t>
-      </w:r>
+        <w:t xml:space="preserve">Hyperparameter selection was based on an extensive search utilizing a Bayesian optimization process. The optimized parameters include </w:t>
+      </w:r>
+      <w:proofErr w:type="spellStart"/>
+      <w:r>
+        <w:t>max_depth</w:t>
+      </w:r>
+      <w:proofErr w:type="spellEnd"/>
+      <w:r>
+        <w:t xml:space="preserve">, </w:t>
+      </w:r>
+      <w:proofErr w:type="spellStart"/>
       <w:r>
         <w:t>min_samples_split</w:t>
       </w:r>
-      <w:r>
-        <w:t xml:space="preserve">, and min_samples_leaf. </w:t>
+      <w:proofErr w:type="spellEnd"/>
+      <w:r>
+        <w:t xml:space="preserve">, and </w:t>
+      </w:r>
+      <w:proofErr w:type="spellStart"/>
+      <w:r>
+        <w:t>min_samples_leaf</w:t>
+      </w:r>
+      <w:proofErr w:type="spellEnd"/>
+      <w:r>
+        <w:t xml:space="preserve">. </w:t>
       </w:r>
     </w:p>
     <w:p/>
@@ -1007,16 +1084,31 @@
                               <w:jc w:val="center"/>
                             </w:pPr>
                             <w:r>
-                              <w:t>Import Json</w:t>
+                              <w:t xml:space="preserve">Import </w:t>
                             </w:r>
+                            <w:proofErr w:type="spellStart"/>
+                            <w:r>
+                              <w:t>Json</w:t>
+                            </w:r>
+                            <w:proofErr w:type="spellEnd"/>
                           </w:p>
                           <w:p>
                             <w:pPr>
                               <w:spacing w:after="40"/>
                               <w:jc w:val="center"/>
                             </w:pPr>
+                            <w:proofErr w:type="gramStart"/>
                             <w:r>
-                              <w:t>Import .json file to pandas</w:t>
+                              <w:t>Import .</w:t>
+                            </w:r>
+                            <w:proofErr w:type="spellStart"/>
+                            <w:r>
+                              <w:t>json</w:t>
+                            </w:r>
+                            <w:proofErr w:type="spellEnd"/>
+                            <w:proofErr w:type="gramEnd"/>
+                            <w:r>
+                              <w:t xml:space="preserve"> file to pandas</w:t>
                             </w:r>
                           </w:p>
                         </w:txbxContent>
@@ -1725,8 +1817,13 @@
                               <w:jc w:val="center"/>
                             </w:pPr>
                             <w:r>
-                              <w:t>Cluster Dataset with KMeans</w:t>
+                              <w:t xml:space="preserve">Cluster Dataset with </w:t>
                             </w:r>
+                            <w:proofErr w:type="spellStart"/>
+                            <w:r>
+                              <w:t>KMeans</w:t>
+                            </w:r>
+                            <w:proofErr w:type="spellEnd"/>
                           </w:p>
                           <w:p>
                             <w:pPr>
@@ -4565,7 +4662,23 @@
           <w:rFonts w:ascii="Courier New" w:hAnsi="Courier New" w:cs="Courier New"/>
           <w:color w:val="767171" w:themeColor="background2" w:themeShade="80"/>
         </w:rPr>
-        <w:t>RT @roushanalam: Fully obsessed with the way Kojo Funds leaves the stage straight after his bit during Mabel's performance on Sounds Like F…</w:t>
+        <w:t>RT @</w:t>
+      </w:r>
+      <w:proofErr w:type="spellStart"/>
+      <w:r>
+        <w:rPr>
+          <w:rFonts w:ascii="Courier New" w:hAnsi="Courier New" w:cs="Courier New"/>
+          <w:color w:val="767171" w:themeColor="background2" w:themeShade="80"/>
+        </w:rPr>
+        <w:t>roushanalam</w:t>
+      </w:r>
+      <w:proofErr w:type="spellEnd"/>
+      <w:r>
+        <w:rPr>
+          <w:rFonts w:ascii="Courier New" w:hAnsi="Courier New" w:cs="Courier New"/>
+          <w:color w:val="767171" w:themeColor="background2" w:themeShade="80"/>
+        </w:rPr>
+        <w:t>: Fully obsessed with the way Kojo Funds leaves the stage straight after his bit during Mabel's performance on Sounds Like F…</w:t>
       </w:r>
     </w:p>
     <w:p>
@@ -4604,7 +4717,39 @@
           <w:rFonts w:ascii="Courier New" w:hAnsi="Courier New" w:cs="Courier New"/>
           <w:color w:val="767171" w:themeColor="background2" w:themeShade="80"/>
         </w:rPr>
-        <w:t>DYK #MarieCurie learned to read by age four, impressing her three older siblings? Have an amazing Friday and weeken… https://t.co/Z8Yq03pnms</w:t>
+        <w:t>DYK #</w:t>
+      </w:r>
+      <w:proofErr w:type="spellStart"/>
+      <w:r>
+        <w:rPr>
+          <w:rFonts w:ascii="Courier New" w:hAnsi="Courier New" w:cs="Courier New"/>
+          <w:color w:val="767171" w:themeColor="background2" w:themeShade="80"/>
+        </w:rPr>
+        <w:t>MarieCurie</w:t>
+      </w:r>
+      <w:proofErr w:type="spellEnd"/>
+      <w:r>
+        <w:rPr>
+          <w:rFonts w:ascii="Courier New" w:hAnsi="Courier New" w:cs="Courier New"/>
+          <w:color w:val="767171" w:themeColor="background2" w:themeShade="80"/>
+        </w:rPr>
+        <w:t xml:space="preserve"> learned to read by age four, impressing her three older siblings? Have an amazing Friday and </w:t>
+      </w:r>
+      <w:proofErr w:type="spellStart"/>
+      <w:r>
+        <w:rPr>
+          <w:rFonts w:ascii="Courier New" w:hAnsi="Courier New" w:cs="Courier New"/>
+          <w:color w:val="767171" w:themeColor="background2" w:themeShade="80"/>
+        </w:rPr>
+        <w:t>weeken</w:t>
+      </w:r>
+      <w:proofErr w:type="spellEnd"/>
+      <w:r>
+        <w:rPr>
+          <w:rFonts w:ascii="Courier New" w:hAnsi="Courier New" w:cs="Courier New"/>
+          <w:color w:val="767171" w:themeColor="background2" w:themeShade="80"/>
+        </w:rPr>
+        <w:t>… https://t.co/Z8Yq03pnms</w:t>
       </w:r>
     </w:p>
     <w:p>
@@ -4620,7 +4765,23 @@
           <w:rFonts w:ascii="Courier New" w:hAnsi="Courier New" w:cs="Courier New"/>
           <w:color w:val="767171" w:themeColor="background2" w:themeShade="80"/>
         </w:rPr>
-        <w:t xml:space="preserve">@hstylescouk_ That's just made my Friday so much better </w:t>
+        <w:t>@</w:t>
+      </w:r>
+      <w:proofErr w:type="spellStart"/>
+      <w:r>
+        <w:rPr>
+          <w:rFonts w:ascii="Courier New" w:hAnsi="Courier New" w:cs="Courier New"/>
+          <w:color w:val="767171" w:themeColor="background2" w:themeShade="80"/>
+        </w:rPr>
+        <w:t>hstylescouk</w:t>
+      </w:r>
+      <w:proofErr w:type="spellEnd"/>
+      <w:r>
+        <w:rPr>
+          <w:rFonts w:ascii="Courier New" w:hAnsi="Courier New" w:cs="Courier New"/>
+          <w:color w:val="767171" w:themeColor="background2" w:themeShade="80"/>
+        </w:rPr>
+        <w:t xml:space="preserve">_ That's just made my Friday so much better </w:t>
       </w:r>
       <w:r>
         <w:rPr>
@@ -4643,7 +4804,23 @@
           <w:rFonts w:ascii="Courier New" w:hAnsi="Courier New" w:cs="Courier New"/>
           <w:color w:val="767171" w:themeColor="background2" w:themeShade="80"/>
         </w:rPr>
-        <w:t>RT @nflnetwork: “Love what you do.”</w:t>
+        <w:t>RT @</w:t>
+      </w:r>
+      <w:proofErr w:type="spellStart"/>
+      <w:r>
+        <w:rPr>
+          <w:rFonts w:ascii="Courier New" w:hAnsi="Courier New" w:cs="Courier New"/>
+          <w:color w:val="767171" w:themeColor="background2" w:themeShade="80"/>
+        </w:rPr>
+        <w:t>nflnetwork</w:t>
+      </w:r>
+      <w:proofErr w:type="spellEnd"/>
+      <w:r>
+        <w:rPr>
+          <w:rFonts w:ascii="Courier New" w:hAnsi="Courier New" w:cs="Courier New"/>
+          <w:color w:val="767171" w:themeColor="background2" w:themeShade="80"/>
+        </w:rPr>
+        <w:t>: “Love what you do.”</w:t>
       </w:r>
     </w:p>
     <w:p>
@@ -4668,7 +4845,23 @@
           <w:rFonts w:ascii="Courier New" w:hAnsi="Courier New" w:cs="Courier New"/>
           <w:color w:val="767171" w:themeColor="background2" w:themeShade="80"/>
         </w:rPr>
-        <w:t>Start your Friday with some of the best advice @DangeRussWilson’s late father ever gave him.</w:t>
+        <w:t>Start your Friday with some of the best advice @</w:t>
+      </w:r>
+      <w:proofErr w:type="spellStart"/>
+      <w:r>
+        <w:rPr>
+          <w:rFonts w:ascii="Courier New" w:hAnsi="Courier New" w:cs="Courier New"/>
+          <w:color w:val="767171" w:themeColor="background2" w:themeShade="80"/>
+        </w:rPr>
+        <w:t>DangeRussWilson’s</w:t>
+      </w:r>
+      <w:proofErr w:type="spellEnd"/>
+      <w:r>
+        <w:rPr>
+          <w:rFonts w:ascii="Courier New" w:hAnsi="Courier New" w:cs="Courier New"/>
+          <w:color w:val="767171" w:themeColor="background2" w:themeShade="80"/>
+        </w:rPr>
+        <w:t xml:space="preserve"> late father ever gave him.</w:t>
       </w:r>
     </w:p>
     <w:p>
@@ -4716,7 +4909,96 @@
           <w:rFonts w:ascii="Courier New" w:hAnsi="Courier New" w:cs="Courier New"/>
           <w:color w:val="767171" w:themeColor="background2" w:themeShade="80"/>
         </w:rPr>
-        <w:t>RT @supercontractUK: It’s Super #FreebieFriday! Follow @supercontractUK &amp;amp; RT this status for a chance to win a £20 Amazon voucher. T&amp;amp;Cs: ht…</w:t>
+        <w:t>RT @</w:t>
+      </w:r>
+      <w:proofErr w:type="spellStart"/>
+      <w:r>
+        <w:rPr>
+          <w:rFonts w:ascii="Courier New" w:hAnsi="Courier New" w:cs="Courier New"/>
+          <w:color w:val="767171" w:themeColor="background2" w:themeShade="80"/>
+        </w:rPr>
+        <w:t>supercontractUK</w:t>
+      </w:r>
+      <w:proofErr w:type="spellEnd"/>
+      <w:r>
+        <w:rPr>
+          <w:rFonts w:ascii="Courier New" w:hAnsi="Courier New" w:cs="Courier New"/>
+          <w:color w:val="767171" w:themeColor="background2" w:themeShade="80"/>
+        </w:rPr>
+        <w:t>: It’s Super #</w:t>
+      </w:r>
+      <w:proofErr w:type="spellStart"/>
+      <w:r>
+        <w:rPr>
+          <w:rFonts w:ascii="Courier New" w:hAnsi="Courier New" w:cs="Courier New"/>
+          <w:color w:val="767171" w:themeColor="background2" w:themeShade="80"/>
+        </w:rPr>
+        <w:t>FreebieFriday</w:t>
+      </w:r>
+      <w:proofErr w:type="spellEnd"/>
+      <w:r>
+        <w:rPr>
+          <w:rFonts w:ascii="Courier New" w:hAnsi="Courier New" w:cs="Courier New"/>
+          <w:color w:val="767171" w:themeColor="background2" w:themeShade="80"/>
+        </w:rPr>
+        <w:t>! Follow @</w:t>
+      </w:r>
+      <w:proofErr w:type="spellStart"/>
+      <w:r>
+        <w:rPr>
+          <w:rFonts w:ascii="Courier New" w:hAnsi="Courier New" w:cs="Courier New"/>
+          <w:color w:val="767171" w:themeColor="background2" w:themeShade="80"/>
+        </w:rPr>
+        <w:t>supercontractUK</w:t>
+      </w:r>
+      <w:proofErr w:type="spellEnd"/>
+      <w:r>
+        <w:rPr>
+          <w:rFonts w:ascii="Courier New" w:hAnsi="Courier New" w:cs="Courier New"/>
+          <w:color w:val="767171" w:themeColor="background2" w:themeShade="80"/>
+        </w:rPr>
+        <w:t xml:space="preserve"> &amp;amp; RT this status for a chance to win a £20 Amazon voucher. </w:t>
+      </w:r>
+      <w:proofErr w:type="spellStart"/>
+      <w:r>
+        <w:rPr>
+          <w:rFonts w:ascii="Courier New" w:hAnsi="Courier New" w:cs="Courier New"/>
+          <w:color w:val="767171" w:themeColor="background2" w:themeShade="80"/>
+        </w:rPr>
+        <w:t>T&amp;</w:t>
+      </w:r>
+      <w:proofErr w:type="gramStart"/>
+      <w:r>
+        <w:rPr>
+          <w:rFonts w:ascii="Courier New" w:hAnsi="Courier New" w:cs="Courier New"/>
+          <w:color w:val="767171" w:themeColor="background2" w:themeShade="80"/>
+        </w:rPr>
+        <w:t>amp;Cs</w:t>
+      </w:r>
+      <w:proofErr w:type="spellEnd"/>
+      <w:proofErr w:type="gramEnd"/>
+      <w:r>
+        <w:rPr>
+          <w:rFonts w:ascii="Courier New" w:hAnsi="Courier New" w:cs="Courier New"/>
+          <w:color w:val="767171" w:themeColor="background2" w:themeShade="80"/>
+        </w:rPr>
+        <w:t xml:space="preserve">: </w:t>
+      </w:r>
+      <w:proofErr w:type="spellStart"/>
+      <w:r>
+        <w:rPr>
+          <w:rFonts w:ascii="Courier New" w:hAnsi="Courier New" w:cs="Courier New"/>
+          <w:color w:val="767171" w:themeColor="background2" w:themeShade="80"/>
+        </w:rPr>
+        <w:t>ht</w:t>
+      </w:r>
+      <w:proofErr w:type="spellEnd"/>
+      <w:r>
+        <w:rPr>
+          <w:rFonts w:ascii="Courier New" w:hAnsi="Courier New" w:cs="Courier New"/>
+          <w:color w:val="767171" w:themeColor="background2" w:themeShade="80"/>
+        </w:rPr>
+        <w:t>…</w:t>
       </w:r>
     </w:p>
     <w:p>
@@ -4732,7 +5014,23 @@
           <w:rFonts w:ascii="Courier New" w:hAnsi="Courier New" w:cs="Courier New"/>
           <w:color w:val="767171" w:themeColor="background2" w:themeShade="80"/>
         </w:rPr>
-        <w:t xml:space="preserve">RT @BeautyIsZion: It’s finally Friday! </w:t>
+        <w:t>RT @</w:t>
+      </w:r>
+      <w:proofErr w:type="spellStart"/>
+      <w:r>
+        <w:rPr>
+          <w:rFonts w:ascii="Courier New" w:hAnsi="Courier New" w:cs="Courier New"/>
+          <w:color w:val="767171" w:themeColor="background2" w:themeShade="80"/>
+        </w:rPr>
+        <w:t>BeautyIsZion</w:t>
+      </w:r>
+      <w:proofErr w:type="spellEnd"/>
+      <w:r>
+        <w:rPr>
+          <w:rFonts w:ascii="Courier New" w:hAnsi="Courier New" w:cs="Courier New"/>
+          <w:color w:val="767171" w:themeColor="background2" w:themeShade="80"/>
+        </w:rPr>
+        <w:t xml:space="preserve">: It’s finally Friday! </w:t>
       </w:r>
       <w:r>
         <w:rPr>
@@ -4749,12 +5047,21 @@
           <w:rFonts w:ascii="Courier New" w:hAnsi="Courier New" w:cs="Courier New"/>
         </w:rPr>
       </w:pPr>
-      <w:r>
-        <w:rPr>
-          <w:rFonts w:ascii="Courier New" w:hAnsi="Courier New" w:cs="Courier New"/>
-          <w:color w:val="767171" w:themeColor="background2" w:themeShade="80"/>
-        </w:rPr>
-        <w:t xml:space="preserve">So it’s cash app Friday </w:t>
+      <w:proofErr w:type="gramStart"/>
+      <w:r>
+        <w:rPr>
+          <w:rFonts w:ascii="Courier New" w:hAnsi="Courier New" w:cs="Courier New"/>
+          <w:color w:val="767171" w:themeColor="background2" w:themeShade="80"/>
+        </w:rPr>
+        <w:t>So</w:t>
+      </w:r>
+      <w:proofErr w:type="gramEnd"/>
+      <w:r>
+        <w:rPr>
+          <w:rFonts w:ascii="Courier New" w:hAnsi="Courier New" w:cs="Courier New"/>
+          <w:color w:val="767171" w:themeColor="background2" w:themeShade="80"/>
+        </w:rPr>
+        <w:t xml:space="preserve"> it’s cash app Friday </w:t>
       </w:r>
       <w:r>
         <w:rPr>
@@ -4799,7 +5106,87 @@
           <w:rFonts w:ascii="Courier New" w:hAnsi="Courier New" w:cs="Courier New"/>
           <w:color w:val="767171" w:themeColor="background2" w:themeShade="80"/>
         </w:rPr>
-        <w:t>@DWF2006 @smith_lynne @frankcottrell_b @Pawmdapie @AllonsyAlondra @SteffiKnows @bluebox99 Thank you very much Andre… https://t.co/AY4rNOu4XJ</w:t>
+        <w:t>@DWF2006 @</w:t>
+      </w:r>
+      <w:proofErr w:type="spellStart"/>
+      <w:r>
+        <w:rPr>
+          <w:rFonts w:ascii="Courier New" w:hAnsi="Courier New" w:cs="Courier New"/>
+          <w:color w:val="767171" w:themeColor="background2" w:themeShade="80"/>
+        </w:rPr>
+        <w:t>smith_lynne</w:t>
+      </w:r>
+      <w:proofErr w:type="spellEnd"/>
+      <w:r>
+        <w:rPr>
+          <w:rFonts w:ascii="Courier New" w:hAnsi="Courier New" w:cs="Courier New"/>
+          <w:color w:val="767171" w:themeColor="background2" w:themeShade="80"/>
+        </w:rPr>
+        <w:t xml:space="preserve"> @</w:t>
+      </w:r>
+      <w:proofErr w:type="spellStart"/>
+      <w:r>
+        <w:rPr>
+          <w:rFonts w:ascii="Courier New" w:hAnsi="Courier New" w:cs="Courier New"/>
+          <w:color w:val="767171" w:themeColor="background2" w:themeShade="80"/>
+        </w:rPr>
+        <w:t>frankcottrell_b</w:t>
+      </w:r>
+      <w:proofErr w:type="spellEnd"/>
+      <w:r>
+        <w:rPr>
+          <w:rFonts w:ascii="Courier New" w:hAnsi="Courier New" w:cs="Courier New"/>
+          <w:color w:val="767171" w:themeColor="background2" w:themeShade="80"/>
+        </w:rPr>
+        <w:t xml:space="preserve"> @</w:t>
+      </w:r>
+      <w:proofErr w:type="spellStart"/>
+      <w:r>
+        <w:rPr>
+          <w:rFonts w:ascii="Courier New" w:hAnsi="Courier New" w:cs="Courier New"/>
+          <w:color w:val="767171" w:themeColor="background2" w:themeShade="80"/>
+        </w:rPr>
+        <w:t>Pawmdapie</w:t>
+      </w:r>
+      <w:proofErr w:type="spellEnd"/>
+      <w:r>
+        <w:rPr>
+          <w:rFonts w:ascii="Courier New" w:hAnsi="Courier New" w:cs="Courier New"/>
+          <w:color w:val="767171" w:themeColor="background2" w:themeShade="80"/>
+        </w:rPr>
+        <w:t xml:space="preserve"> @</w:t>
+      </w:r>
+      <w:proofErr w:type="spellStart"/>
+      <w:r>
+        <w:rPr>
+          <w:rFonts w:ascii="Courier New" w:hAnsi="Courier New" w:cs="Courier New"/>
+          <w:color w:val="767171" w:themeColor="background2" w:themeShade="80"/>
+        </w:rPr>
+        <w:t>AllonsyAlondra</w:t>
+      </w:r>
+      <w:proofErr w:type="spellEnd"/>
+      <w:r>
+        <w:rPr>
+          <w:rFonts w:ascii="Courier New" w:hAnsi="Courier New" w:cs="Courier New"/>
+          <w:color w:val="767171" w:themeColor="background2" w:themeShade="80"/>
+        </w:rPr>
+        <w:t xml:space="preserve"> @</w:t>
+      </w:r>
+      <w:proofErr w:type="spellStart"/>
+      <w:r>
+        <w:rPr>
+          <w:rFonts w:ascii="Courier New" w:hAnsi="Courier New" w:cs="Courier New"/>
+          <w:color w:val="767171" w:themeColor="background2" w:themeShade="80"/>
+        </w:rPr>
+        <w:t>SteffiKnows</w:t>
+      </w:r>
+      <w:proofErr w:type="spellEnd"/>
+      <w:r>
+        <w:rPr>
+          <w:rFonts w:ascii="Courier New" w:hAnsi="Courier New" w:cs="Courier New"/>
+          <w:color w:val="767171" w:themeColor="background2" w:themeShade="80"/>
+        </w:rPr>
+        <w:t xml:space="preserve"> @bluebox99 Thank you very much Andre… https://t.co/AY4rNOu4XJ</w:t>
       </w:r>
     </w:p>
     <w:p>
@@ -4815,7 +5202,23 @@
           <w:rFonts w:ascii="Courier New" w:hAnsi="Courier New" w:cs="Courier New"/>
           <w:color w:val="767171" w:themeColor="background2" w:themeShade="80"/>
         </w:rPr>
-        <w:t>RT @arminvanbuuren: It's Friday!! let's trance up your weekend! #TranceTop1000 https://t.co/nqcfLChjGu</w:t>
+        <w:t>RT @</w:t>
+      </w:r>
+      <w:proofErr w:type="spellStart"/>
+      <w:r>
+        <w:rPr>
+          <w:rFonts w:ascii="Courier New" w:hAnsi="Courier New" w:cs="Courier New"/>
+          <w:color w:val="767171" w:themeColor="background2" w:themeShade="80"/>
+        </w:rPr>
+        <w:t>arminvanbuuren</w:t>
+      </w:r>
+      <w:proofErr w:type="spellEnd"/>
+      <w:r>
+        <w:rPr>
+          <w:rFonts w:ascii="Courier New" w:hAnsi="Courier New" w:cs="Courier New"/>
+          <w:color w:val="767171" w:themeColor="background2" w:themeShade="80"/>
+        </w:rPr>
+        <w:t>: It's Friday!! let's trance up your weekend! #TranceTop1000 https://t.co/nqcfLChjGu</w:t>
       </w:r>
     </w:p>
     <w:p>
@@ -4831,7 +5234,39 @@
           <w:rFonts w:ascii="Courier New" w:hAnsi="Courier New" w:cs="Courier New"/>
           <w:color w:val="767171" w:themeColor="background2" w:themeShade="80"/>
         </w:rPr>
-        <w:t xml:space="preserve">I never knew someone to take Black Friday so serious until I started working with @mindiii_ </w:t>
+        <w:t xml:space="preserve">I never knew someone to take Black Friday so </w:t>
+      </w:r>
+      <w:proofErr w:type="gramStart"/>
+      <w:r>
+        <w:rPr>
+          <w:rFonts w:ascii="Courier New" w:hAnsi="Courier New" w:cs="Courier New"/>
+          <w:color w:val="767171" w:themeColor="background2" w:themeShade="80"/>
+        </w:rPr>
+        <w:t>serious</w:t>
+      </w:r>
+      <w:proofErr w:type="gramEnd"/>
+      <w:r>
+        <w:rPr>
+          <w:rFonts w:ascii="Courier New" w:hAnsi="Courier New" w:cs="Courier New"/>
+          <w:color w:val="767171" w:themeColor="background2" w:themeShade="80"/>
+        </w:rPr>
+        <w:t xml:space="preserve"> until I started working with @</w:t>
+      </w:r>
+      <w:proofErr w:type="spellStart"/>
+      <w:r>
+        <w:rPr>
+          <w:rFonts w:ascii="Courier New" w:hAnsi="Courier New" w:cs="Courier New"/>
+          <w:color w:val="767171" w:themeColor="background2" w:themeShade="80"/>
+        </w:rPr>
+        <w:t>mindiii</w:t>
+      </w:r>
+      <w:proofErr w:type="spellEnd"/>
+      <w:r>
+        <w:rPr>
+          <w:rFonts w:ascii="Courier New" w:hAnsi="Courier New" w:cs="Courier New"/>
+          <w:color w:val="767171" w:themeColor="background2" w:themeShade="80"/>
+        </w:rPr>
+        <w:t xml:space="preserve">_ </w:t>
       </w:r>
       <w:r>
         <w:rPr>
@@ -4876,8 +5311,17 @@
           <w:rFonts w:ascii="Courier New" w:hAnsi="Courier New" w:cs="Courier New"/>
           <w:color w:val="767171" w:themeColor="background2" w:themeShade="80"/>
         </w:rPr>
-        <w:t>️Morning Twitterworld</w:t>
-      </w:r>
+        <w:t xml:space="preserve">️Morning </w:t>
+      </w:r>
+      <w:proofErr w:type="spellStart"/>
+      <w:r>
+        <w:rPr>
+          <w:rFonts w:ascii="Courier New" w:hAnsi="Courier New" w:cs="Courier New"/>
+          <w:color w:val="767171" w:themeColor="background2" w:themeShade="80"/>
+        </w:rPr>
+        <w:t>Twitterworld</w:t>
+      </w:r>
+      <w:proofErr w:type="spellEnd"/>
       <w:r>
         <w:rPr>
           <w:rFonts w:ascii="Segoe UI Emoji" w:hAnsi="Segoe UI Emoji" w:cs="Segoe UI Emoji"/>
@@ -4973,7 +5417,39 @@
           <w:rFonts w:ascii="Courier New" w:hAnsi="Courier New" w:cs="Courier New"/>
           <w:color w:val="767171" w:themeColor="background2" w:themeShade="80"/>
         </w:rPr>
-        <w:t xml:space="preserve">have a blessing friday eveyone </w:t>
+        <w:t xml:space="preserve">have a blessing </w:t>
+      </w:r>
+      <w:proofErr w:type="spellStart"/>
+      <w:r>
+        <w:rPr>
+          <w:rFonts w:ascii="Courier New" w:hAnsi="Courier New" w:cs="Courier New"/>
+          <w:color w:val="767171" w:themeColor="background2" w:themeShade="80"/>
+        </w:rPr>
+        <w:t>friday</w:t>
+      </w:r>
+      <w:proofErr w:type="spellEnd"/>
+      <w:r>
+        <w:rPr>
+          <w:rFonts w:ascii="Courier New" w:hAnsi="Courier New" w:cs="Courier New"/>
+          <w:color w:val="767171" w:themeColor="background2" w:themeShade="80"/>
+        </w:rPr>
+        <w:t xml:space="preserve"> </w:t>
+      </w:r>
+      <w:proofErr w:type="spellStart"/>
+      <w:r>
+        <w:rPr>
+          <w:rFonts w:ascii="Courier New" w:hAnsi="Courier New" w:cs="Courier New"/>
+          <w:color w:val="767171" w:themeColor="background2" w:themeShade="80"/>
+        </w:rPr>
+        <w:t>eveyone</w:t>
+      </w:r>
+      <w:proofErr w:type="spellEnd"/>
+      <w:r>
+        <w:rPr>
+          <w:rFonts w:ascii="Courier New" w:hAnsi="Courier New" w:cs="Courier New"/>
+          <w:color w:val="767171" w:themeColor="background2" w:themeShade="80"/>
+        </w:rPr>
+        <w:t xml:space="preserve"> </w:t>
       </w:r>
     </w:p>
     <w:p>
@@ -4998,7 +5474,23 @@
           <w:rFonts w:ascii="Courier New" w:hAnsi="Courier New" w:cs="Courier New"/>
           <w:color w:val="767171" w:themeColor="background2" w:themeShade="80"/>
         </w:rPr>
-        <w:t>#EMABiggestFansJustinBieber https://t.co/ZppHxbeBTs</w:t>
+        <w:t>#</w:t>
+      </w:r>
+      <w:proofErr w:type="spellStart"/>
+      <w:r>
+        <w:rPr>
+          <w:rFonts w:ascii="Courier New" w:hAnsi="Courier New" w:cs="Courier New"/>
+          <w:color w:val="767171" w:themeColor="background2" w:themeShade="80"/>
+        </w:rPr>
+        <w:t>EMABiggestFansJustinBieber</w:t>
+      </w:r>
+      <w:proofErr w:type="spellEnd"/>
+      <w:r>
+        <w:rPr>
+          <w:rFonts w:ascii="Courier New" w:hAnsi="Courier New" w:cs="Courier New"/>
+          <w:color w:val="767171" w:themeColor="background2" w:themeShade="80"/>
+        </w:rPr>
+        <w:t xml:space="preserve"> https://t.co/ZppHxbeBTs</w:t>
       </w:r>
     </w:p>
     <w:p>
@@ -5014,7 +5506,31 @@
           <w:rFonts w:ascii="Courier New" w:hAnsi="Courier New" w:cs="Courier New"/>
           <w:color w:val="767171" w:themeColor="background2" w:themeShade="80"/>
         </w:rPr>
-        <w:t>@AnayaSen_ Your welcome, have a nice Friday!</w:t>
+        <w:t>@</w:t>
+      </w:r>
+      <w:proofErr w:type="spellStart"/>
+      <w:r>
+        <w:rPr>
+          <w:rFonts w:ascii="Courier New" w:hAnsi="Courier New" w:cs="Courier New"/>
+          <w:color w:val="767171" w:themeColor="background2" w:themeShade="80"/>
+        </w:rPr>
+        <w:t>AnayaSen</w:t>
+      </w:r>
+      <w:proofErr w:type="spellEnd"/>
+      <w:r>
+        <w:rPr>
+          <w:rFonts w:ascii="Courier New" w:hAnsi="Courier New" w:cs="Courier New"/>
+          <w:color w:val="767171" w:themeColor="background2" w:themeShade="80"/>
+        </w:rPr>
+        <w:t xml:space="preserve">_ Your welcome, have a nice </w:t>
+      </w:r>
+      <w:proofErr w:type="gramStart"/>
+      <w:r>
+        <w:rPr>
+          <w:rFonts w:ascii="Courier New" w:hAnsi="Courier New" w:cs="Courier New"/>
+          <w:color w:val="767171" w:themeColor="background2" w:themeShade="80"/>
+        </w:rPr>
+        <w:t>Friday!</w:t>
       </w:r>
       <w:r>
         <w:rPr>
@@ -5023,6 +5539,7 @@
         </w:rPr>
         <w:t>😘</w:t>
       </w:r>
+      <w:proofErr w:type="gramEnd"/>
     </w:p>
     <w:p>
       <w:pPr>
@@ -5037,7 +5554,39 @@
           <w:rFonts w:ascii="Courier New" w:hAnsi="Courier New" w:cs="Courier New"/>
           <w:color w:val="767171" w:themeColor="background2" w:themeShade="80"/>
         </w:rPr>
-        <w:t xml:space="preserve">Thank God It’s Funken Friday 2017:14 </w:t>
+        <w:t xml:space="preserve">Thank </w:t>
+      </w:r>
+      <w:proofErr w:type="gramStart"/>
+      <w:r>
+        <w:rPr>
+          <w:rFonts w:ascii="Courier New" w:hAnsi="Courier New" w:cs="Courier New"/>
+          <w:color w:val="767171" w:themeColor="background2" w:themeShade="80"/>
+        </w:rPr>
+        <w:t>God</w:t>
+      </w:r>
+      <w:proofErr w:type="gramEnd"/>
+      <w:r>
+        <w:rPr>
+          <w:rFonts w:ascii="Courier New" w:hAnsi="Courier New" w:cs="Courier New"/>
+          <w:color w:val="767171" w:themeColor="background2" w:themeShade="80"/>
+        </w:rPr>
+        <w:t xml:space="preserve"> It’s </w:t>
+      </w:r>
+      <w:proofErr w:type="spellStart"/>
+      <w:r>
+        <w:rPr>
+          <w:rFonts w:ascii="Courier New" w:hAnsi="Courier New" w:cs="Courier New"/>
+          <w:color w:val="767171" w:themeColor="background2" w:themeShade="80"/>
+        </w:rPr>
+        <w:t>Funken</w:t>
+      </w:r>
+      <w:proofErr w:type="spellEnd"/>
+      <w:r>
+        <w:rPr>
+          <w:rFonts w:ascii="Courier New" w:hAnsi="Courier New" w:cs="Courier New"/>
+          <w:color w:val="767171" w:themeColor="background2" w:themeShade="80"/>
+        </w:rPr>
+        <w:t xml:space="preserve"> Friday 2017:14 </w:t>
       </w:r>
     </w:p>
     <w:p>
@@ -5328,11 +5877,50 @@
     </w:p>
     <w:p>
       <w:r>
+        <w:t>To start with</w:t>
+      </w:r>
+      <w:r>
+        <w:t>,</w:t>
+      </w:r>
+      <w:r>
+        <w:t xml:space="preserve"> I believe that the spam filter </w:t>
+      </w:r>
+      <w:r>
+        <w:t>is functioning improperly</w:t>
+      </w:r>
+      <w:r>
+        <w:t xml:space="preserve">. It </w:t>
+      </w:r>
+      <w:proofErr w:type="spellStart"/>
+      <w:r>
+        <w:t>preforms</w:t>
+      </w:r>
+      <w:proofErr w:type="spellEnd"/>
+      <w:r>
+        <w:t xml:space="preserve"> w</w:t>
+      </w:r>
+      <w:r>
+        <w:t>e</w:t>
+      </w:r>
+      <w:r>
+        <w:t xml:space="preserve">ll with small batches but as the numbers increase it begins removing very large percentages of data. I believe that the volume of entities in each category </w:t>
+      </w:r>
+      <w:r>
+        <w:t>creates a very large N and forces all the STD/N values to converge to zero. To fix this I would make my threshold (currently 0.01) dynamic and adjustable to the inputted volume.</w:t>
+      </w:r>
+      <w:r>
+        <w:t xml:space="preserve"> </w:t>
+      </w:r>
+    </w:p>
+    <w:p>
+      <w:r>
         <w:t xml:space="preserve">Going forward I would continue the project in two directions. </w:t>
       </w:r>
       <w:r>
         <w:t xml:space="preserve">First, I think it would be interesting to apply unsupervised learning to the new subsets of data and see if it can better distinguish groups. Possible predictions could include sentiments like religion, gratitude, anger, and celebration. </w:t>
       </w:r>
+      <w:bookmarkStart w:id="0" w:name="_GoBack"/>
+      <w:bookmarkEnd w:id="0"/>
     </w:p>
     <w:p>
       <w:r>
@@ -6306,6 +6894,36 @@
     <w:uiPriority w:val="99"/>
     <w:rsid w:val="002834E6"/>
   </w:style>
+  <w:style w:type="paragraph" w:styleId="BalloonText">
+    <w:name w:val="Balloon Text"/>
+    <w:basedOn w:val="Normal"/>
+    <w:link w:val="BalloonTextChar"/>
+    <w:uiPriority w:val="99"/>
+    <w:semiHidden/>
+    <w:unhideWhenUsed/>
+    <w:rsid w:val="00415BDA"/>
+    <w:pPr>
+      <w:spacing w:after="0" w:line="240" w:lineRule="auto"/>
+    </w:pPr>
+    <w:rPr>
+      <w:rFonts w:ascii="Segoe UI" w:hAnsi="Segoe UI" w:cs="Segoe UI"/>
+      <w:sz w:val="18"/>
+      <w:szCs w:val="18"/>
+    </w:rPr>
+  </w:style>
+  <w:style w:type="character" w:customStyle="1" w:styleId="BalloonTextChar">
+    <w:name w:val="Balloon Text Char"/>
+    <w:basedOn w:val="DefaultParagraphFont"/>
+    <w:link w:val="BalloonText"/>
+    <w:uiPriority w:val="99"/>
+    <w:semiHidden/>
+    <w:rsid w:val="00415BDA"/>
+    <w:rPr>
+      <w:rFonts w:ascii="Segoe UI" w:hAnsi="Segoe UI" w:cs="Segoe UI"/>
+      <w:sz w:val="18"/>
+      <w:szCs w:val="18"/>
+    </w:rPr>
+  </w:style>
 </w:styles>
 </file>
 

</xml_diff>

<commit_message>
Fix: Adjust print statements
</commit_message>
<xml_diff>
--- a/Report.docx
+++ b/Report.docx
@@ -255,27 +255,14 @@
       <w:r>
         <w:t xml:space="preserve">Figure </w:t>
       </w:r>
-      <w:r>
-        <w:fldChar w:fldCharType="begin"/>
-      </w:r>
-      <w:r>
-        <w:instrText xml:space="preserve"> SEQ Figure \* ARABIC </w:instrText>
-      </w:r>
-      <w:r>
-        <w:fldChar w:fldCharType="separate"/>
-      </w:r>
-      <w:r>
-        <w:rPr>
-          <w:noProof/>
-        </w:rPr>
-        <w:t>1</w:t>
-      </w:r>
-      <w:r>
-        <w:rPr>
-          <w:noProof/>
-        </w:rPr>
-        <w:fldChar w:fldCharType="end"/>
-      </w:r>
+      <w:fldSimple w:instr=" SEQ Figure \* ARABIC ">
+        <w:r>
+          <w:rPr>
+            <w:noProof/>
+          </w:rPr>
+          <w:t>1</w:t>
+        </w:r>
+      </w:fldSimple>
       <w:r>
         <w:t xml:space="preserve"> - Attributes of Twitter Message</w:t>
       </w:r>
@@ -441,27 +428,14 @@
       <w:r>
         <w:t xml:space="preserve">Figure </w:t>
       </w:r>
-      <w:r>
-        <w:fldChar w:fldCharType="begin"/>
-      </w:r>
-      <w:r>
-        <w:instrText xml:space="preserve"> SEQ Figure \* ARABIC </w:instrText>
-      </w:r>
-      <w:r>
-        <w:fldChar w:fldCharType="separate"/>
-      </w:r>
-      <w:r>
-        <w:rPr>
-          <w:noProof/>
-        </w:rPr>
-        <w:t>2</w:t>
-      </w:r>
-      <w:r>
-        <w:rPr>
-          <w:noProof/>
-        </w:rPr>
-        <w:fldChar w:fldCharType="end"/>
-      </w:r>
+      <w:fldSimple w:instr=" SEQ Figure \* ARABIC ">
+        <w:r>
+          <w:rPr>
+            <w:noProof/>
+          </w:rPr>
+          <w:t>2</w:t>
+        </w:r>
+      </w:fldSimple>
       <w:r>
         <w:t xml:space="preserve"> - </w:t>
       </w:r>
@@ -687,27 +661,14 @@
       <w:r>
         <w:t xml:space="preserve">Figure </w:t>
       </w:r>
-      <w:r>
-        <w:fldChar w:fldCharType="begin"/>
-      </w:r>
-      <w:r>
-        <w:instrText xml:space="preserve"> SEQ Figure \* ARABIC </w:instrText>
-      </w:r>
-      <w:r>
-        <w:fldChar w:fldCharType="separate"/>
-      </w:r>
-      <w:r>
-        <w:rPr>
-          <w:noProof/>
-        </w:rPr>
-        <w:t>3</w:t>
-      </w:r>
-      <w:r>
-        <w:rPr>
-          <w:noProof/>
-        </w:rPr>
-        <w:fldChar w:fldCharType="end"/>
-      </w:r>
+      <w:fldSimple w:instr=" SEQ Figure \* ARABIC ">
+        <w:r>
+          <w:rPr>
+            <w:noProof/>
+          </w:rPr>
+          <w:t>3</w:t>
+        </w:r>
+      </w:fldSimple>
       <w:r>
         <w:t xml:space="preserve"> - V</w:t>
       </w:r>
@@ -5876,51 +5837,14 @@
       </w:r>
     </w:p>
     <w:p>
-      <w:r>
-        <w:t>To start with</w:t>
-      </w:r>
-      <w:r>
-        <w:t>,</w:t>
-      </w:r>
-      <w:r>
-        <w:t xml:space="preserve"> I believe that the spam filter </w:t>
-      </w:r>
-      <w:r>
-        <w:t>is functioning improperly</w:t>
-      </w:r>
-      <w:r>
-        <w:t xml:space="preserve">. It </w:t>
-      </w:r>
-      <w:proofErr w:type="spellStart"/>
-      <w:r>
-        <w:t>preforms</w:t>
-      </w:r>
-      <w:proofErr w:type="spellEnd"/>
-      <w:r>
-        <w:t xml:space="preserve"> w</w:t>
-      </w:r>
-      <w:r>
-        <w:t>e</w:t>
-      </w:r>
-      <w:r>
-        <w:t xml:space="preserve">ll with small batches but as the numbers increase it begins removing very large percentages of data. I believe that the volume of entities in each category </w:t>
-      </w:r>
-      <w:r>
-        <w:t>creates a very large N and forces all the STD/N values to converge to zero. To fix this I would make my threshold (currently 0.01) dynamic and adjustable to the inputted volume.</w:t>
-      </w:r>
-      <w:r>
-        <w:t xml:space="preserve"> </w:t>
-      </w:r>
-    </w:p>
-    <w:p>
-      <w:r>
-        <w:t xml:space="preserve">Going forward I would continue the project in two directions. </w:t>
-      </w:r>
-      <w:r>
-        <w:t xml:space="preserve">First, I think it would be interesting to apply unsupervised learning to the new subsets of data and see if it can better distinguish groups. Possible predictions could include sentiments like religion, gratitude, anger, and celebration. </w:t>
-      </w:r>
       <w:bookmarkStart w:id="0" w:name="_GoBack"/>
       <w:bookmarkEnd w:id="0"/>
+      <w:r>
+        <w:t xml:space="preserve">Going forward I would continue the project in two directions. </w:t>
+      </w:r>
+      <w:r>
+        <w:t xml:space="preserve">First, I think it would be interesting to apply unsupervised learning to the new subsets of data and see if it can better distinguish groups. Possible predictions could include sentiments like religion, gratitude, anger, and celebration. </w:t>
+      </w:r>
     </w:p>
     <w:p>
       <w:r>

</xml_diff>